<commit_message>
[BLOG] Update information theory with forward and reversed KL
</commit_message>
<xml_diff>
--- a/data/google_doc_imports/information_theory/doc.docx
+++ b/data/google_doc_imports/information_theory/doc.docx
@@ -32,7 +32,7 @@
       <w:pPr>
         <w:numPr>
           <w:ilvl w:val="0"/>
-          <w:numId w:val="14"/>
+          <w:numId w:val="17"/>
         </w:numPr>
         <w:ind w:left="720" w:hanging="360"/>
         <w:rPr>
@@ -50,7 +50,7 @@
       <w:pPr>
         <w:numPr>
           <w:ilvl w:val="0"/>
-          <w:numId w:val="14"/>
+          <w:numId w:val="17"/>
         </w:numPr>
         <w:ind w:left="720" w:hanging="360"/>
         <w:rPr>
@@ -68,7 +68,7 @@
       <w:pPr>
         <w:numPr>
           <w:ilvl w:val="0"/>
-          <w:numId w:val="14"/>
+          <w:numId w:val="17"/>
         </w:numPr>
         <w:ind w:left="720" w:hanging="360"/>
         <w:rPr>
@@ -86,7 +86,7 @@
       <w:pPr>
         <w:numPr>
           <w:ilvl w:val="0"/>
-          <w:numId w:val="14"/>
+          <w:numId w:val="17"/>
         </w:numPr>
         <w:ind w:left="720" w:hanging="360"/>
         <w:rPr>
@@ -202,7 +202,7 @@
       <w:pPr>
         <w:numPr>
           <w:ilvl w:val="0"/>
-          <w:numId w:val="4"/>
+          <w:numId w:val="5"/>
         </w:numPr>
         <w:ind w:left="720" w:hanging="360"/>
         <w:rPr>
@@ -214,205 +214,6 @@
           <w:rtl w:val="0"/>
         </w:rPr>
         <w:t xml:space="preserve">Information content</w:t>
-      </w:r>
-    </w:p>
-    <w:p>
-      <w:pPr>
-        <w:numPr>
-          <w:ilvl w:val="0"/>
-          <w:numId w:val="11"/>
-        </w:numPr>
-        <w:ind w:left="720" w:hanging="360"/>
-      </w:pPr>
-      <w:r>
-        <w:rPr>
-          <w:rtl w:val="0"/>
-        </w:rPr>
-        <w:t xml:space="preserve">Self-information</w:t>
-      </w:r>
-    </w:p>
-    <w:p>
-      <w:pPr>
-        <w:numPr>
-          <w:ilvl w:val="0"/>
-          <w:numId w:val="11"/>
-        </w:numPr>
-        <w:ind w:left="720" w:hanging="360"/>
-      </w:pPr>
-      <w:r>
-        <w:rPr>
-          <w:rtl w:val="0"/>
-        </w:rPr>
-        <w:t xml:space="preserve">Surprisal</w:t>
-      </w:r>
-    </w:p>
-    <w:p>
-      <w:pPr>
-        <w:numPr>
-          <w:ilvl w:val="0"/>
-          <w:numId w:val="11"/>
-        </w:numPr>
-        <w:ind w:left="720" w:hanging="360"/>
-      </w:pPr>
-      <w:r>
-        <w:rPr>
-          <w:rtl w:val="0"/>
-        </w:rPr>
-        <w:t xml:space="preserve">Shannon information</w:t>
-      </w:r>
-    </w:p>
-    <w:p>
-      <w:pPr>
-        <w:ind w:left="0" w:firstLine="0"/>
-        <w:rPr/>
-      </w:pPr>
-      <w:r>
-        <w:rPr>
-          <w:rtl w:val="0"/>
-        </w:rPr>
-      </w:r>
-    </w:p>
-    <w:p>
-      <w:pPr>
-        <w:ind w:left="0" w:firstLine="0"/>
-        <w:rPr/>
-      </w:pPr>
-      <w:r>
-        <w:rPr>
-          <w:rtl w:val="0"/>
-        </w:rPr>
-        <w:t xml:space="preserve">It can be thought of as an alternative way of expressing probability.</w:t>
-      </w:r>
-    </w:p>
-    <w:p>
-      <w:pPr>
-        <w:pStyle w:val="Heading2"/>
-        <w:spacing w:before="200" w:lineRule="auto"/>
-        <w:rPr/>
-      </w:pPr>
-      <w:bookmarkStart w:colFirst="0" w:colLast="0" w:name="_thldivl5cgq" w:id="3"/>
-      <w:bookmarkEnd w:id="3"/>
-      <w:r>
-        <w:rPr>
-          <w:rtl w:val="0"/>
-        </w:rPr>
-        <w:t xml:space="preserve">Origin</w:t>
-      </w:r>
-    </w:p>
-    <w:p>
-      <w:pPr>
-        <w:numPr>
-          <w:ilvl w:val="0"/>
-          <w:numId w:val="15"/>
-        </w:numPr>
-        <w:ind w:left="720" w:hanging="360"/>
-      </w:pPr>
-      <w:r>
-        <w:rPr>
-          <w:rtl w:val="0"/>
-        </w:rPr>
-        <w:t xml:space="preserve">The self-information of an event </w:t>
-      </w:r>
-      <m:oMath>
-        <m:r>
-          <w:rPr/>
-          <m:t xml:space="preserve">x</m:t>
-        </m:r>
-      </m:oMath>
-      <w:r>
-        <w:rPr>
-          <w:rtl w:val="0"/>
-        </w:rPr>
-        <w:t xml:space="preserve"> is noted </w:t>
-      </w:r>
-      <m:oMath>
-        <m:r>
-          <w:rPr/>
-          <m:t xml:space="preserve">I(x)</m:t>
-        </m:r>
-      </m:oMath>
-      <w:r>
-        <w:rPr>
-          <w:rtl w:val="0"/>
-        </w:rPr>
-        <w:t xml:space="preserve">.</w:t>
-      </w:r>
-    </w:p>
-    <w:p>
-      <w:pPr>
-        <w:numPr>
-          <w:ilvl w:val="1"/>
-          <w:numId w:val="15"/>
-        </w:numPr>
-        <w:ind w:left="1440" w:hanging="360"/>
-      </w:pPr>
-      <w:r>
-        <w:rPr>
-          <w:rtl w:val="0"/>
-        </w:rPr>
-        <w:t xml:space="preserve">It is a function </w:t>
-      </w:r>
-      <m:oMath>
-        <m:r>
-          <w:rPr/>
-          <m:t xml:space="preserve">f</m:t>
-        </m:r>
-      </m:oMath>
-      <w:r>
-        <w:rPr>
-          <w:rtl w:val="0"/>
-        </w:rPr>
-        <w:t xml:space="preserve"> of the probability </w:t>
-      </w:r>
-      <m:oMath>
-        <m:r>
-          <w:rPr/>
-          <m:t xml:space="preserve">p</m:t>
-        </m:r>
-      </m:oMath>
-      <w:r>
-        <w:rPr>
-          <w:rtl w:val="0"/>
-        </w:rPr>
-        <w:t xml:space="preserve"> that </w:t>
-      </w:r>
-      <m:oMath>
-        <m:r>
-          <w:rPr/>
-          <m:t xml:space="preserve">x</m:t>
-        </m:r>
-      </m:oMath>
-      <w:r>
-        <w:rPr>
-          <w:rtl w:val="0"/>
-        </w:rPr>
-        <w:t xml:space="preserve"> occurs.</w:t>
-      </w:r>
-    </w:p>
-    <w:p>
-      <w:pPr>
-        <w:numPr>
-          <w:ilvl w:val="1"/>
-          <w:numId w:val="15"/>
-        </w:numPr>
-        <w:ind w:left="1440" w:hanging="360"/>
-      </w:pPr>
-      <w:r>
-        <w:rPr>
-          <w:rtl w:val="0"/>
-        </w:rPr>
-        <w:t xml:space="preserve">i.e. </w:t>
-      </w:r>
-      <m:oMath>
-        <m:r>
-          <w:rPr/>
-          <m:t xml:space="preserve">I(x)=f(p(x))</m:t>
-        </m:r>
-      </m:oMath>
-      <w:r>
-        <w:rPr>
-          <w:rtl w:val="0"/>
-        </w:rPr>
       </w:r>
     </w:p>
     <w:p>
@@ -421,6 +222,205 @@
           <w:ilvl w:val="0"/>
           <w:numId w:val="13"/>
         </w:numPr>
+        <w:ind w:left="720" w:hanging="360"/>
+      </w:pPr>
+      <w:r>
+        <w:rPr>
+          <w:rtl w:val="0"/>
+        </w:rPr>
+        <w:t xml:space="preserve">Self-information</w:t>
+      </w:r>
+    </w:p>
+    <w:p>
+      <w:pPr>
+        <w:numPr>
+          <w:ilvl w:val="0"/>
+          <w:numId w:val="13"/>
+        </w:numPr>
+        <w:ind w:left="720" w:hanging="360"/>
+      </w:pPr>
+      <w:r>
+        <w:rPr>
+          <w:rtl w:val="0"/>
+        </w:rPr>
+        <w:t xml:space="preserve">Surprisal</w:t>
+      </w:r>
+    </w:p>
+    <w:p>
+      <w:pPr>
+        <w:numPr>
+          <w:ilvl w:val="0"/>
+          <w:numId w:val="13"/>
+        </w:numPr>
+        <w:ind w:left="720" w:hanging="360"/>
+      </w:pPr>
+      <w:r>
+        <w:rPr>
+          <w:rtl w:val="0"/>
+        </w:rPr>
+        <w:t xml:space="preserve">Shannon information</w:t>
+      </w:r>
+    </w:p>
+    <w:p>
+      <w:pPr>
+        <w:ind w:left="0" w:firstLine="0"/>
+        <w:rPr/>
+      </w:pPr>
+      <w:r>
+        <w:rPr>
+          <w:rtl w:val="0"/>
+        </w:rPr>
+      </w:r>
+    </w:p>
+    <w:p>
+      <w:pPr>
+        <w:ind w:left="0" w:firstLine="0"/>
+        <w:rPr/>
+      </w:pPr>
+      <w:r>
+        <w:rPr>
+          <w:rtl w:val="0"/>
+        </w:rPr>
+        <w:t xml:space="preserve">It can be thought of as an alternative way of expressing probability.</w:t>
+      </w:r>
+    </w:p>
+    <w:p>
+      <w:pPr>
+        <w:pStyle w:val="Heading2"/>
+        <w:spacing w:before="200" w:lineRule="auto"/>
+        <w:rPr/>
+      </w:pPr>
+      <w:bookmarkStart w:colFirst="0" w:colLast="0" w:name="_thldivl5cgq" w:id="3"/>
+      <w:bookmarkEnd w:id="3"/>
+      <w:r>
+        <w:rPr>
+          <w:rtl w:val="0"/>
+        </w:rPr>
+        <w:t xml:space="preserve">Origin</w:t>
+      </w:r>
+    </w:p>
+    <w:p>
+      <w:pPr>
+        <w:numPr>
+          <w:ilvl w:val="0"/>
+          <w:numId w:val="18"/>
+        </w:numPr>
+        <w:ind w:left="720" w:hanging="360"/>
+      </w:pPr>
+      <w:r>
+        <w:rPr>
+          <w:rtl w:val="0"/>
+        </w:rPr>
+        <w:t xml:space="preserve">The self-information of an event </w:t>
+      </w:r>
+      <m:oMath>
+        <m:r>
+          <w:rPr/>
+          <m:t xml:space="preserve">x</m:t>
+        </m:r>
+      </m:oMath>
+      <w:r>
+        <w:rPr>
+          <w:rtl w:val="0"/>
+        </w:rPr>
+        <w:t xml:space="preserve"> is noted </w:t>
+      </w:r>
+      <m:oMath>
+        <m:r>
+          <w:rPr/>
+          <m:t xml:space="preserve">I(x)</m:t>
+        </m:r>
+      </m:oMath>
+      <w:r>
+        <w:rPr>
+          <w:rtl w:val="0"/>
+        </w:rPr>
+        <w:t xml:space="preserve">.</w:t>
+      </w:r>
+    </w:p>
+    <w:p>
+      <w:pPr>
+        <w:numPr>
+          <w:ilvl w:val="1"/>
+          <w:numId w:val="18"/>
+        </w:numPr>
+        <w:ind w:left="1440" w:hanging="360"/>
+      </w:pPr>
+      <w:r>
+        <w:rPr>
+          <w:rtl w:val="0"/>
+        </w:rPr>
+        <w:t xml:space="preserve">It is a function </w:t>
+      </w:r>
+      <m:oMath>
+        <m:r>
+          <w:rPr/>
+          <m:t xml:space="preserve">f</m:t>
+        </m:r>
+      </m:oMath>
+      <w:r>
+        <w:rPr>
+          <w:rtl w:val="0"/>
+        </w:rPr>
+        <w:t xml:space="preserve"> of the probability </w:t>
+      </w:r>
+      <m:oMath>
+        <m:r>
+          <w:rPr/>
+          <m:t xml:space="preserve">p</m:t>
+        </m:r>
+      </m:oMath>
+      <w:r>
+        <w:rPr>
+          <w:rtl w:val="0"/>
+        </w:rPr>
+        <w:t xml:space="preserve"> that </w:t>
+      </w:r>
+      <m:oMath>
+        <m:r>
+          <w:rPr/>
+          <m:t xml:space="preserve">x</m:t>
+        </m:r>
+      </m:oMath>
+      <w:r>
+        <w:rPr>
+          <w:rtl w:val="0"/>
+        </w:rPr>
+        <w:t xml:space="preserve"> occurs.</w:t>
+      </w:r>
+    </w:p>
+    <w:p>
+      <w:pPr>
+        <w:numPr>
+          <w:ilvl w:val="1"/>
+          <w:numId w:val="18"/>
+        </w:numPr>
+        <w:ind w:left="1440" w:hanging="360"/>
+      </w:pPr>
+      <w:r>
+        <w:rPr>
+          <w:rtl w:val="0"/>
+        </w:rPr>
+        <w:t xml:space="preserve">i.e. </w:t>
+      </w:r>
+      <m:oMath>
+        <m:r>
+          <w:rPr/>
+          <m:t xml:space="preserve">I(x)=f(p(x))</m:t>
+        </m:r>
+      </m:oMath>
+      <w:r>
+        <w:rPr>
+          <w:rtl w:val="0"/>
+        </w:rPr>
+      </w:r>
+    </w:p>
+    <w:p>
+      <w:pPr>
+        <w:numPr>
+          <w:ilvl w:val="0"/>
+          <w:numId w:val="16"/>
+        </w:numPr>
         <w:spacing w:before="200" w:lineRule="auto"/>
         <w:ind w:left="720" w:hanging="360"/>
       </w:pPr>
@@ -435,7 +435,7 @@
       <w:pPr>
         <w:numPr>
           <w:ilvl w:val="1"/>
-          <w:numId w:val="13"/>
+          <w:numId w:val="16"/>
         </w:numPr>
         <w:ind w:left="1440" w:hanging="360"/>
       </w:pPr>
@@ -468,7 +468,7 @@
       <w:pPr>
         <w:numPr>
           <w:ilvl w:val="2"/>
-          <w:numId w:val="13"/>
+          <w:numId w:val="16"/>
         </w:numPr>
         <w:ind w:left="2160" w:hanging="360"/>
       </w:pPr>
@@ -483,7 +483,7 @@
       <w:pPr>
         <w:numPr>
           <w:ilvl w:val="1"/>
-          <w:numId w:val="13"/>
+          <w:numId w:val="16"/>
         </w:numPr>
         <w:ind w:left="1440" w:hanging="360"/>
       </w:pPr>
@@ -503,7 +503,7 @@
       <w:pPr>
         <w:numPr>
           <w:ilvl w:val="2"/>
-          <w:numId w:val="13"/>
+          <w:numId w:val="16"/>
         </w:numPr>
         <w:ind w:left="2160" w:hanging="360"/>
       </w:pPr>
@@ -518,7 +518,7 @@
       <w:pPr>
         <w:numPr>
           <w:ilvl w:val="1"/>
-          <w:numId w:val="13"/>
+          <w:numId w:val="16"/>
         </w:numPr>
         <w:ind w:left="1440" w:hanging="360"/>
       </w:pPr>
@@ -630,7 +630,7 @@
       <w:pPr>
         <w:numPr>
           <w:ilvl w:val="2"/>
-          <w:numId w:val="13"/>
+          <w:numId w:val="16"/>
         </w:numPr>
         <w:ind w:left="2160" w:hanging="360"/>
       </w:pPr>
@@ -660,7 +660,7 @@
       <w:pPr>
         <w:numPr>
           <w:ilvl w:val="0"/>
-          <w:numId w:val="2"/>
+          <w:numId w:val="3"/>
         </w:numPr>
         <w:ind w:left="720" w:hanging="360"/>
       </w:pPr>
@@ -699,7 +699,7 @@
       <w:pPr>
         <w:numPr>
           <w:ilvl w:val="0"/>
-          <w:numId w:val="2"/>
+          <w:numId w:val="3"/>
         </w:numPr>
         <w:ind w:left="720" w:hanging="360"/>
       </w:pPr>
@@ -742,7 +742,7 @@
       <w:pPr>
         <w:numPr>
           <w:ilvl w:val="0"/>
-          <w:numId w:val="2"/>
+          <w:numId w:val="3"/>
         </w:numPr>
         <w:ind w:left="720" w:hanging="360"/>
       </w:pPr>
@@ -769,7 +769,7 @@
       <w:pPr>
         <w:numPr>
           <w:ilvl w:val="1"/>
-          <w:numId w:val="2"/>
+          <w:numId w:val="3"/>
         </w:numPr>
         <w:ind w:left="1440" w:hanging="360"/>
       </w:pPr>
@@ -790,7 +790,7 @@
       <w:pPr>
         <w:numPr>
           <w:ilvl w:val="1"/>
-          <w:numId w:val="2"/>
+          <w:numId w:val="3"/>
         </w:numPr>
         <w:ind w:left="1440" w:hanging="360"/>
       </w:pPr>
@@ -840,7 +840,7 @@
       <w:pPr>
         <w:numPr>
           <w:ilvl w:val="0"/>
-          <w:numId w:val="10"/>
+          <w:numId w:val="12"/>
         </w:numPr>
         <w:ind w:left="720" w:hanging="360"/>
       </w:pPr>
@@ -867,7 +867,7 @@
       <w:pPr>
         <w:numPr>
           <w:ilvl w:val="0"/>
-          <w:numId w:val="10"/>
+          <w:numId w:val="12"/>
         </w:numPr>
         <w:ind w:left="720" w:hanging="360"/>
       </w:pPr>
@@ -882,7 +882,7 @@
       <w:pPr>
         <w:numPr>
           <w:ilvl w:val="0"/>
-          <w:numId w:val="10"/>
+          <w:numId w:val="12"/>
         </w:numPr>
         <w:ind w:left="720" w:hanging="360"/>
       </w:pPr>
@@ -1011,7 +1011,7 @@
       <w:pPr>
         <w:numPr>
           <w:ilvl w:val="0"/>
-          <w:numId w:val="5"/>
+          <w:numId w:val="6"/>
         </w:numPr>
         <w:ind w:left="720" w:hanging="360"/>
       </w:pPr>
@@ -1093,7 +1093,7 @@
       <w:pPr>
         <w:numPr>
           <w:ilvl w:val="1"/>
-          <w:numId w:val="5"/>
+          <w:numId w:val="6"/>
         </w:numPr>
         <w:ind w:left="1440" w:hanging="360"/>
       </w:pPr>
@@ -1108,7 +1108,7 @@
       <w:pPr>
         <w:numPr>
           <w:ilvl w:val="1"/>
-          <w:numId w:val="5"/>
+          <w:numId w:val="6"/>
         </w:numPr>
         <w:ind w:left="1440" w:hanging="360"/>
       </w:pPr>
@@ -1135,7 +1135,7 @@
       <w:pPr>
         <w:numPr>
           <w:ilvl w:val="2"/>
-          <w:numId w:val="5"/>
+          <w:numId w:val="6"/>
         </w:numPr>
         <w:ind w:left="2160" w:hanging="360"/>
       </w:pPr>
@@ -1156,7 +1156,7 @@
       <w:pPr>
         <w:numPr>
           <w:ilvl w:val="2"/>
-          <w:numId w:val="5"/>
+          <w:numId w:val="6"/>
         </w:numPr>
         <w:ind w:left="2160" w:hanging="360"/>
       </w:pPr>
@@ -1177,7 +1177,7 @@
       <w:pPr>
         <w:numPr>
           <w:ilvl w:val="1"/>
-          <w:numId w:val="5"/>
+          <w:numId w:val="6"/>
         </w:numPr>
         <w:ind w:left="1440" w:hanging="360"/>
       </w:pPr>
@@ -1204,7 +1204,7 @@
       <w:pPr>
         <w:numPr>
           <w:ilvl w:val="1"/>
-          <w:numId w:val="5"/>
+          <w:numId w:val="6"/>
         </w:numPr>
         <w:ind w:left="1440" w:hanging="360"/>
       </w:pPr>
@@ -1235,7 +1235,7 @@
       <w:pPr>
         <w:numPr>
           <w:ilvl w:val="0"/>
-          <w:numId w:val="5"/>
+          <w:numId w:val="6"/>
         </w:numPr>
         <w:ind w:left="720" w:hanging="360"/>
       </w:pPr>
@@ -1259,6 +1259,202 @@
           <w:rtl w:val="0"/>
         </w:rPr>
         <w:t xml:space="preserve">Relationship to encoding</w:t>
+      </w:r>
+    </w:p>
+    <w:p>
+      <w:pPr>
+        <w:numPr>
+          <w:ilvl w:val="0"/>
+          <w:numId w:val="8"/>
+        </w:numPr>
+        <w:ind w:left="720" w:hanging="360"/>
+      </w:pPr>
+      <w:r>
+        <w:rPr>
+          <w:rtl w:val="0"/>
+        </w:rPr>
+        <w:t xml:space="preserve">Proved by Claude Shannon.</w:t>
+      </w:r>
+    </w:p>
+    <w:p>
+      <w:pPr>
+        <w:numPr>
+          <w:ilvl w:val="0"/>
+          <w:numId w:val="8"/>
+        </w:numPr>
+        <w:ind w:left="720" w:hanging="360"/>
+      </w:pPr>
+      <w:r>
+        <w:rPr>
+          <w:rtl w:val="0"/>
+        </w:rPr>
+        <w:t xml:space="preserve">For optimal encoding, the number of characters (bits for </w:t>
+      </w:r>
+      <m:oMath>
+        <m:r>
+          <w:rPr/>
+          <m:t xml:space="preserve">b=2</m:t>
+        </m:r>
+      </m:oMath>
+      <w:r>
+        <w:rPr>
+          <w:rtl w:val="0"/>
+        </w:rPr>
+        <w:t xml:space="preserve">) used per symbol should reflect its information content.</w:t>
+      </w:r>
+    </w:p>
+    <w:p>
+      <w:pPr>
+        <w:numPr>
+          <w:ilvl w:val="1"/>
+          <w:numId w:val="8"/>
+        </w:numPr>
+        <w:ind w:left="1440" w:hanging="360"/>
+      </w:pPr>
+      <w:r>
+        <w:rPr>
+          <w:rtl w:val="0"/>
+        </w:rPr>
+        <w:t xml:space="preserve">More probable symbols require fewer bits, while less probable symbols require more bits.</w:t>
+      </w:r>
+    </w:p>
+    <w:p>
+      <w:pPr>
+        <w:numPr>
+          <w:ilvl w:val="1"/>
+          <w:numId w:val="8"/>
+        </w:numPr>
+        <w:ind w:left="1440" w:hanging="360"/>
+      </w:pPr>
+      <w:r>
+        <w:rPr>
+          <w:rtl w:val="0"/>
+        </w:rPr>
+        <w:t xml:space="preserve">This forms the basis of variable-length codes like Huffman coding or arithmetic coding.</w:t>
+      </w:r>
+    </w:p>
+    <w:p>
+      <w:pPr>
+        <w:pStyle w:val="Heading2"/>
+        <w:spacing w:after="200" w:before="200" w:lineRule="auto"/>
+        <w:rPr/>
+      </w:pPr>
+      <w:bookmarkStart w:colFirst="0" w:colLast="0" w:name="_nmkig2r3o2oh" w:id="9"/>
+      <w:bookmarkEnd w:id="9"/>
+      <w:r>
+        <w:rPr>
+          <w:rtl w:val="0"/>
+        </w:rPr>
+        <w:t xml:space="preserve">Properties</w:t>
+      </w:r>
+    </w:p>
+    <w:p>
+      <w:pPr>
+        <w:numPr>
+          <w:ilvl w:val="0"/>
+          <w:numId w:val="14"/>
+        </w:numPr>
+        <w:ind w:left="720" w:hanging="360"/>
+      </w:pPr>
+      <w:r>
+        <w:rPr>
+          <w:rtl w:val="0"/>
+        </w:rPr>
+        <w:t xml:space="preserve">The entropy is maximized when the probability distribution is uniform.</w:t>
+      </w:r>
+    </w:p>
+    <w:p>
+      <w:pPr>
+        <w:numPr>
+          <w:ilvl w:val="1"/>
+          <w:numId w:val="14"/>
+        </w:numPr>
+        <w:ind w:left="1440" w:hanging="360"/>
+      </w:pPr>
+      <w:r>
+        <w:rPr>
+          <w:rtl w:val="0"/>
+        </w:rPr>
+        <w:t xml:space="preserve">The uncertainty (i.e. surprise or information content) is maximized as all events are equally probable.</w:t>
+      </w:r>
+    </w:p>
+    <w:p>
+      <w:pPr>
+        <w:pStyle w:val="Heading2"/>
+        <w:spacing w:before="200" w:lineRule="auto"/>
+        <w:rPr/>
+      </w:pPr>
+      <w:bookmarkStart w:colFirst="0" w:colLast="0" w:name="_w1k96j31mkc" w:id="10"/>
+      <w:bookmarkEnd w:id="10"/>
+      <w:r>
+        <w:rPr>
+          <w:rtl w:val="0"/>
+        </w:rPr>
+        <w:t xml:space="preserve">History</w:t>
+      </w:r>
+    </w:p>
+    <w:p>
+      <w:pPr>
+        <w:numPr>
+          <w:ilvl w:val="0"/>
+          <w:numId w:val="6"/>
+        </w:numPr>
+        <w:ind w:left="720" w:hanging="360"/>
+      </w:pPr>
+      <w:r>
+        <w:rPr>
+          <w:rtl w:val="0"/>
+        </w:rPr>
+        <w:t xml:space="preserve">Discovered by Claude Shannon.</w:t>
+      </w:r>
+    </w:p>
+    <w:p>
+      <w:pPr>
+        <w:numPr>
+          <w:ilvl w:val="0"/>
+          <w:numId w:val="6"/>
+        </w:numPr>
+        <w:ind w:left="720" w:hanging="360"/>
+      </w:pPr>
+      <w:r>
+        <w:rPr>
+          <w:rtl w:val="0"/>
+        </w:rPr>
+        <w:t xml:space="preserve">Named after the thermodynamics entropy definition by Boltzmann (and generalized by Gibbs).</w:t>
+      </w:r>
+    </w:p>
+    <w:p>
+      <w:pPr>
+        <w:numPr>
+          <w:ilvl w:val="0"/>
+          <w:numId w:val="6"/>
+        </w:numPr>
+        <w:ind w:left="720" w:hanging="360"/>
+      </w:pPr>
+      <w:r>
+        <w:rPr>
+          <w:rtl w:val="0"/>
+        </w:rPr>
+        <w:t xml:space="preserve">Von Neumann realized first that relation.</w:t>
+      </w:r>
+      <w:r>
+        <w:rPr>
+          <w:rtl w:val="0"/>
+        </w:rPr>
+      </w:r>
+    </w:p>
+    <w:p>
+      <w:pPr>
+        <w:pStyle w:val="Heading1"/>
+        <w:rPr/>
+      </w:pPr>
+      <w:bookmarkStart w:colFirst="0" w:colLast="0" w:name="_7skvifpdh2im" w:id="11"/>
+      <w:bookmarkEnd w:id="11"/>
+      <w:r>
+        <w:rPr>
+          <w:rtl w:val="0"/>
+        </w:rPr>
+        <w:t xml:space="preserve">Cross-entropy</w:t>
       </w:r>
     </w:p>
     <w:p>
@@ -1267,13 +1463,38 @@
           <w:ilvl w:val="0"/>
           <w:numId w:val="7"/>
         </w:numPr>
+        <w:spacing w:line="240" w:lineRule="auto"/>
         <w:ind w:left="720" w:hanging="360"/>
       </w:pPr>
       <w:r>
         <w:rPr>
           <w:rtl w:val="0"/>
         </w:rPr>
-        <w:t xml:space="preserve">Proved by Claude Shannon.</w:t>
+        <w:t xml:space="preserve">Measure the entropy but with a coding scheme optimized for </w:t>
+      </w:r>
+      <m:oMath>
+        <m:r>
+          <w:rPr/>
+          <m:t xml:space="preserve">q</m:t>
+        </m:r>
+      </m:oMath>
+      <w:r>
+        <w:rPr>
+          <w:rtl w:val="0"/>
+        </w:rPr>
+        <w:t xml:space="preserve"> instead of </w:t>
+      </w:r>
+      <m:oMath>
+        <m:r>
+          <w:rPr/>
+          <m:t xml:space="preserve">p</m:t>
+        </m:r>
+      </m:oMath>
+      <w:r>
+        <w:rPr>
+          <w:rtl w:val="0"/>
+        </w:rPr>
+        <w:t xml:space="preserve">.</w:t>
       </w:r>
     </w:p>
     <w:p>
@@ -1281,227 +1502,6 @@
         <w:numPr>
           <w:ilvl w:val="0"/>
           <w:numId w:val="7"/>
-        </w:numPr>
-        <w:ind w:left="720" w:hanging="360"/>
-      </w:pPr>
-      <w:r>
-        <w:rPr>
-          <w:rtl w:val="0"/>
-        </w:rPr>
-        <w:t xml:space="preserve">For optimal encoding, the number of characters (bits for </w:t>
-      </w:r>
-      <m:oMath>
-        <m:r>
-          <w:rPr/>
-          <m:t xml:space="preserve">b=2</m:t>
-        </m:r>
-      </m:oMath>
-      <w:r>
-        <w:rPr>
-          <w:rtl w:val="0"/>
-        </w:rPr>
-        <w:t xml:space="preserve">) used per symbol should reflect its information content.</w:t>
-      </w:r>
-    </w:p>
-    <w:p>
-      <w:pPr>
-        <w:numPr>
-          <w:ilvl w:val="1"/>
-          <w:numId w:val="7"/>
-        </w:numPr>
-        <w:ind w:left="1440" w:hanging="360"/>
-      </w:pPr>
-      <w:r>
-        <w:rPr>
-          <w:rtl w:val="0"/>
-        </w:rPr>
-        <w:t xml:space="preserve">More probable symbols require fewer bits, while less probable symbols require more bits.</w:t>
-      </w:r>
-    </w:p>
-    <w:p>
-      <w:pPr>
-        <w:numPr>
-          <w:ilvl w:val="1"/>
-          <w:numId w:val="7"/>
-        </w:numPr>
-        <w:ind w:left="1440" w:hanging="360"/>
-      </w:pPr>
-      <w:r>
-        <w:rPr>
-          <w:rtl w:val="0"/>
-        </w:rPr>
-        <w:t xml:space="preserve">This forms the basis of variable-length codes like Huffman coding or arithmetic coding.</w:t>
-      </w:r>
-    </w:p>
-    <w:p>
-      <w:pPr>
-        <w:pStyle w:val="Heading2"/>
-        <w:spacing w:after="200" w:before="200" w:lineRule="auto"/>
-        <w:rPr/>
-      </w:pPr>
-      <w:bookmarkStart w:colFirst="0" w:colLast="0" w:name="_nmkig2r3o2oh" w:id="9"/>
-      <w:bookmarkEnd w:id="9"/>
-      <w:r>
-        <w:rPr>
-          <w:rtl w:val="0"/>
-        </w:rPr>
-        <w:t xml:space="preserve">Properties</w:t>
-      </w:r>
-    </w:p>
-    <w:p>
-      <w:pPr>
-        <w:numPr>
-          <w:ilvl w:val="0"/>
-          <w:numId w:val="12"/>
-        </w:numPr>
-        <w:ind w:left="720" w:hanging="360"/>
-      </w:pPr>
-      <w:r>
-        <w:rPr>
-          <w:rtl w:val="0"/>
-        </w:rPr>
-        <w:t xml:space="preserve">The entropy is maximized when the probability distribution is uniform.</w:t>
-      </w:r>
-    </w:p>
-    <w:p>
-      <w:pPr>
-        <w:numPr>
-          <w:ilvl w:val="1"/>
-          <w:numId w:val="12"/>
-        </w:numPr>
-        <w:ind w:left="1440" w:hanging="360"/>
-      </w:pPr>
-      <w:r>
-        <w:rPr>
-          <w:rtl w:val="0"/>
-        </w:rPr>
-        <w:t xml:space="preserve">The uncertainty (i.e. surprise or information content) is maximized as all events are equally probable.</w:t>
-      </w:r>
-    </w:p>
-    <w:p>
-      <w:pPr>
-        <w:pStyle w:val="Heading2"/>
-        <w:spacing w:before="200" w:lineRule="auto"/>
-        <w:rPr/>
-      </w:pPr>
-      <w:bookmarkStart w:colFirst="0" w:colLast="0" w:name="_w1k96j31mkc" w:id="10"/>
-      <w:bookmarkEnd w:id="10"/>
-      <w:r>
-        <w:rPr>
-          <w:rtl w:val="0"/>
-        </w:rPr>
-        <w:t xml:space="preserve">History</w:t>
-      </w:r>
-    </w:p>
-    <w:p>
-      <w:pPr>
-        <w:numPr>
-          <w:ilvl w:val="0"/>
-          <w:numId w:val="5"/>
-        </w:numPr>
-        <w:ind w:left="720" w:hanging="360"/>
-      </w:pPr>
-      <w:r>
-        <w:rPr>
-          <w:rtl w:val="0"/>
-        </w:rPr>
-        <w:t xml:space="preserve">Discovered by Claude Shannon.</w:t>
-      </w:r>
-    </w:p>
-    <w:p>
-      <w:pPr>
-        <w:numPr>
-          <w:ilvl w:val="0"/>
-          <w:numId w:val="5"/>
-        </w:numPr>
-        <w:ind w:left="720" w:hanging="360"/>
-      </w:pPr>
-      <w:r>
-        <w:rPr>
-          <w:rtl w:val="0"/>
-        </w:rPr>
-        <w:t xml:space="preserve">Named after the thermodynamics entropy definition by Boltzmann (and generalized by Gibbs).</w:t>
-      </w:r>
-    </w:p>
-    <w:p>
-      <w:pPr>
-        <w:numPr>
-          <w:ilvl w:val="0"/>
-          <w:numId w:val="5"/>
-        </w:numPr>
-        <w:ind w:left="720" w:hanging="360"/>
-      </w:pPr>
-      <w:r>
-        <w:rPr>
-          <w:rtl w:val="0"/>
-        </w:rPr>
-        <w:t xml:space="preserve">Von Neumann realized first that relation.</w:t>
-      </w:r>
-      <w:r>
-        <w:rPr>
-          <w:rtl w:val="0"/>
-        </w:rPr>
-      </w:r>
-    </w:p>
-    <w:p>
-      <w:pPr>
-        <w:pStyle w:val="Heading1"/>
-        <w:rPr/>
-      </w:pPr>
-      <w:bookmarkStart w:colFirst="0" w:colLast="0" w:name="_7skvifpdh2im" w:id="11"/>
-      <w:bookmarkEnd w:id="11"/>
-      <w:r>
-        <w:rPr>
-          <w:rtl w:val="0"/>
-        </w:rPr>
-        <w:t xml:space="preserve">Cross-entropy</w:t>
-      </w:r>
-    </w:p>
-    <w:p>
-      <w:pPr>
-        <w:numPr>
-          <w:ilvl w:val="0"/>
-          <w:numId w:val="6"/>
-        </w:numPr>
-        <w:spacing w:line="240" w:lineRule="auto"/>
-        <w:ind w:left="720" w:hanging="360"/>
-      </w:pPr>
-      <w:r>
-        <w:rPr>
-          <w:rtl w:val="0"/>
-        </w:rPr>
-        <w:t xml:space="preserve">Measure the entropy but with a coding scheme optimized for </w:t>
-      </w:r>
-      <m:oMath>
-        <m:r>
-          <w:rPr/>
-          <m:t xml:space="preserve">q</m:t>
-        </m:r>
-      </m:oMath>
-      <w:r>
-        <w:rPr>
-          <w:rtl w:val="0"/>
-        </w:rPr>
-        <w:t xml:space="preserve"> instead of </w:t>
-      </w:r>
-      <m:oMath>
-        <m:r>
-          <w:rPr/>
-          <m:t xml:space="preserve">p</m:t>
-        </m:r>
-      </m:oMath>
-      <w:r>
-        <w:rPr>
-          <w:rtl w:val="0"/>
-        </w:rPr>
-        <w:t xml:space="preserve">.</w:t>
-      </w:r>
-    </w:p>
-    <w:p>
-      <w:pPr>
-        <w:numPr>
-          <w:ilvl w:val="0"/>
-          <w:numId w:val="6"/>
         </w:numPr>
         <w:spacing w:line="240" w:lineRule="auto"/>
         <w:ind w:left="720" w:hanging="360"/>
@@ -1556,7 +1556,7 @@
       <w:pPr>
         <w:numPr>
           <w:ilvl w:val="0"/>
-          <w:numId w:val="8"/>
+          <w:numId w:val="9"/>
         </w:numPr>
         <w:ind w:left="720" w:hanging="360"/>
       </w:pPr>
@@ -1595,7 +1595,7 @@
       <w:pPr>
         <w:numPr>
           <w:ilvl w:val="0"/>
-          <w:numId w:val="8"/>
+          <w:numId w:val="9"/>
         </w:numPr>
         <w:spacing w:line="360" w:lineRule="auto"/>
         <w:ind w:left="720" w:hanging="360"/>
@@ -1774,7 +1774,7 @@
       <w:pPr>
         <w:numPr>
           <w:ilvl w:val="0"/>
-          <w:numId w:val="16"/>
+          <w:numId w:val="19"/>
         </w:numPr>
         <w:spacing w:before="200" w:lineRule="auto"/>
         <w:ind w:left="720" w:hanging="360"/>
@@ -2692,7 +2692,7 @@
       <w:pPr>
         <w:numPr>
           <w:ilvl w:val="0"/>
-          <w:numId w:val="9"/>
+          <w:numId w:val="10"/>
         </w:numPr>
         <w:spacing w:before="200" w:lineRule="auto"/>
         <w:ind w:left="720" w:hanging="360"/>
@@ -2720,7 +2720,7 @@
               <wp:inline distB="114300" distT="114300" distL="114300" distR="114300">
                 <wp:extent cx="6100763" cy="2874398"/>
                 <wp:effectExtent b="0" l="0" r="0" t="0"/>
-                <wp:docPr id="2" name=""/>
+                <wp:docPr descr="drawing" id="2" name=""/>
                 <a:graphic>
                   <a:graphicData uri="http://schemas.microsoft.com/office/word/2010/wordprocessingGroup">
                     <wpg:wgp>
@@ -3626,12 +3626,12 @@
               <wp:inline distB="114300" distT="114300" distL="114300" distR="114300">
                 <wp:extent cx="6100763" cy="2874398"/>
                 <wp:effectExtent b="0" l="0" r="0" t="0"/>
-                <wp:docPr id="2" name="image2.png"/>
+                <wp:docPr descr="drawing" id="2" name="image2.png"/>
                 <a:graphic>
                   <a:graphicData uri="http://schemas.openxmlformats.org/drawingml/2006/picture">
                     <pic:pic>
                       <pic:nvPicPr>
-                        <pic:cNvPr id="0" name="image2.png"/>
+                        <pic:cNvPr descr="drawing" id="0" name="image2.png"/>
                         <pic:cNvPicPr preferRelativeResize="0"/>
                       </pic:nvPicPr>
                       <pic:blipFill>
@@ -3686,7 +3686,7 @@
       <w:pPr>
         <w:numPr>
           <w:ilvl w:val="0"/>
-          <w:numId w:val="1"/>
+          <w:numId w:val="2"/>
         </w:numPr>
         <w:spacing w:before="200" w:line="360" w:lineRule="auto"/>
         <w:ind w:left="720" w:hanging="360"/>
@@ -3713,7 +3713,7 @@
       <w:pPr>
         <w:numPr>
           <w:ilvl w:val="1"/>
-          <w:numId w:val="1"/>
+          <w:numId w:val="2"/>
         </w:numPr>
         <w:spacing w:before="0" w:line="360" w:lineRule="auto"/>
         <w:ind w:left="1440" w:hanging="360"/>
@@ -3735,7 +3735,7 @@
       <w:pPr>
         <w:numPr>
           <w:ilvl w:val="1"/>
-          <w:numId w:val="1"/>
+          <w:numId w:val="2"/>
         </w:numPr>
         <w:ind w:left="1440" w:hanging="360"/>
       </w:pPr>
@@ -4016,7 +4016,7 @@
       <w:pPr>
         <w:numPr>
           <w:ilvl w:val="0"/>
-          <w:numId w:val="3"/>
+          <w:numId w:val="4"/>
         </w:numPr>
         <w:spacing w:before="200" w:lineRule="auto"/>
         <w:ind w:left="720" w:hanging="360"/>
@@ -4071,7 +4071,7 @@
       <w:pPr>
         <w:numPr>
           <w:ilvl w:val="1"/>
-          <w:numId w:val="3"/>
+          <w:numId w:val="4"/>
         </w:numPr>
         <w:ind w:left="1440" w:hanging="360"/>
       </w:pPr>
@@ -4125,7 +4125,7 @@
       <w:pPr>
         <w:numPr>
           <w:ilvl w:val="2"/>
-          <w:numId w:val="3"/>
+          <w:numId w:val="4"/>
         </w:numPr>
         <w:ind w:left="2160" w:hanging="360"/>
       </w:pPr>
@@ -4195,7 +4195,7 @@
       <w:pPr>
         <w:numPr>
           <w:ilvl w:val="2"/>
-          <w:numId w:val="3"/>
+          <w:numId w:val="4"/>
         </w:numPr>
         <w:ind w:left="2160" w:hanging="360"/>
       </w:pPr>
@@ -4269,7 +4269,7 @@
       <w:pPr>
         <w:numPr>
           <w:ilvl w:val="0"/>
-          <w:numId w:val="3"/>
+          <w:numId w:val="4"/>
         </w:numPr>
         <w:ind w:left="720" w:hanging="360"/>
       </w:pPr>
@@ -4356,7 +4356,7 @@
       <w:pPr>
         <w:numPr>
           <w:ilvl w:val="0"/>
-          <w:numId w:val="3"/>
+          <w:numId w:val="4"/>
         </w:numPr>
         <w:ind w:left="720" w:hanging="360"/>
         <w:rPr>
@@ -4374,7 +4374,7 @@
       <w:pPr>
         <w:numPr>
           <w:ilvl w:val="1"/>
-          <w:numId w:val="3"/>
+          <w:numId w:val="4"/>
         </w:numPr>
         <w:ind w:left="1440" w:hanging="360"/>
         <w:rPr>
@@ -4519,7 +4519,7 @@
       <w:pPr>
         <w:numPr>
           <w:ilvl w:val="1"/>
-          <w:numId w:val="3"/>
+          <w:numId w:val="4"/>
         </w:numPr>
         <w:ind w:left="1440" w:hanging="360"/>
       </w:pPr>
@@ -4668,7 +4668,7 @@
       <w:pPr>
         <w:numPr>
           <w:ilvl w:val="0"/>
-          <w:numId w:val="3"/>
+          <w:numId w:val="4"/>
         </w:numPr>
         <w:spacing w:before="200" w:lineRule="auto"/>
         <w:ind w:left="720" w:hanging="360"/>
@@ -4842,7 +4842,7 @@
       <w:pPr>
         <w:numPr>
           <w:ilvl w:val="0"/>
-          <w:numId w:val="3"/>
+          <w:numId w:val="4"/>
         </w:numPr>
         <w:spacing w:before="200" w:lineRule="auto"/>
         <w:ind w:left="720" w:hanging="360"/>
@@ -4947,7 +4947,7 @@
       <w:pPr>
         <w:numPr>
           <w:ilvl w:val="0"/>
-          <w:numId w:val="17"/>
+          <w:numId w:val="20"/>
         </w:numPr>
         <w:spacing w:before="200" w:lineRule="auto"/>
         <w:ind w:left="720" w:hanging="360"/>
@@ -5034,7 +5034,7 @@
       <w:pPr>
         <w:numPr>
           <w:ilvl w:val="0"/>
-          <w:numId w:val="17"/>
+          <w:numId w:val="20"/>
         </w:numPr>
         <w:spacing w:before="200" w:line="276" w:lineRule="auto"/>
         <w:ind w:left="720" w:hanging="360"/>
@@ -5108,7 +5108,7 @@
               <wp:inline distB="114300" distT="114300" distL="114300" distR="114300">
                 <wp:extent cx="5943600" cy="3823319"/>
                 <wp:effectExtent b="0" l="0" r="0" t="0"/>
-                <wp:docPr id="1" name=""/>
+                <wp:docPr descr="drawing" id="1" name=""/>
                 <a:graphic>
                   <a:graphicData uri="http://schemas.microsoft.com/office/word/2010/wordprocessingGroup">
                     <wpg:wgp>
@@ -6099,12 +6099,12 @@
               <wp:inline distB="114300" distT="114300" distL="114300" distR="114300">
                 <wp:extent cx="5943600" cy="3823319"/>
                 <wp:effectExtent b="0" l="0" r="0" t="0"/>
-                <wp:docPr id="1" name="image1.png"/>
+                <wp:docPr descr="drawing" id="1" name="image1.png"/>
                 <a:graphic>
                   <a:graphicData uri="http://schemas.openxmlformats.org/drawingml/2006/picture">
                     <pic:pic>
                       <pic:nvPicPr>
-                        <pic:cNvPr id="0" name="image1.png"/>
+                        <pic:cNvPr descr="drawing" id="0" name="image1.png"/>
                         <pic:cNvPicPr preferRelativeResize="0"/>
                       </pic:nvPicPr>
                       <pic:blipFill>
@@ -6160,12 +6160,1859 @@
         <w:spacing w:line="360" w:lineRule="auto"/>
         <w:rPr/>
       </w:pPr>
-      <w:bookmarkStart w:colFirst="0" w:colLast="0" w:name="_oucma6d3dn2l" w:id="15"/>
+      <w:bookmarkStart w:colFirst="0" w:colLast="0" w:name="_t9uheboavjc0" w:id="15"/>
       <w:bookmarkEnd w:id="15"/>
       <w:r>
         <w:rPr>
           <w:rtl w:val="0"/>
         </w:rPr>
+        <w:t xml:space="preserve">Forward vs reversed Kullback-Leibler divergence</w:t>
+      </w:r>
+    </w:p>
+    <w:p>
+      <w:pPr>
+        <w:rPr/>
+      </w:pPr>
+      <w:r>
+        <w:rPr>
+          <w:rtl w:val="0"/>
+        </w:rPr>
+        <w:t xml:space="preserve">The Kullback-Leibler divergence is not symmetric. This means that the Kullback-Leibler divergence between two distributions </w:t>
+      </w:r>
+      <m:oMath>
+        <m:r>
+          <w:rPr/>
+          <m:t xml:space="preserve">p</m:t>
+        </m:r>
+      </m:oMath>
+      <w:r>
+        <w:rPr>
+          <w:rtl w:val="0"/>
+        </w:rPr>
+        <w:t xml:space="preserve"> and </w:t>
+      </w:r>
+      <m:oMath>
+        <m:r>
+          <w:rPr/>
+          <m:t xml:space="preserve">q</m:t>
+        </m:r>
+      </m:oMath>
+      <w:r>
+        <w:rPr>
+          <w:rtl w:val="0"/>
+        </w:rPr>
+        <w:t xml:space="preserve"> can be computed in two ways.</w:t>
+      </w:r>
+    </w:p>
+    <w:p>
+      <w:pPr>
+        <w:numPr>
+          <w:ilvl w:val="0"/>
+          <w:numId w:val="1"/>
+        </w:numPr>
+        <w:spacing w:after="0" w:afterAutospacing="0" w:before="200" w:lineRule="auto"/>
+        <w:ind w:left="720" w:hanging="360"/>
+        <w:rPr>
+          <w:u w:val="none"/>
+        </w:rPr>
+      </w:pPr>
+      <w:r>
+        <w:rPr>
+          <w:rtl w:val="0"/>
+        </w:rPr>
+        <w:t xml:space="preserve">Forward: </w:t>
+      </w:r>
+      <m:oMath>
+        <m:sSub>
+          <m:sSubPr>
+            <m:ctrlPr>
+              <w:rPr/>
+            </m:ctrlPr>
+          </m:sSubPr>
+          <m:e>
+            <m:r>
+              <w:rPr/>
+              <m:t xml:space="preserve">D</m:t>
+            </m:r>
+          </m:e>
+          <m:sub>
+            <m:r>
+              <w:rPr/>
+              <m:t xml:space="preserve">KL</m:t>
+            </m:r>
+          </m:sub>
+        </m:sSub>
+        <m:r>
+          <w:rPr/>
+          <m:t xml:space="preserve">(p || q)</m:t>
+        </m:r>
+      </m:oMath>
+      <w:r>
+        <w:rPr>
+          <w:rtl w:val="0"/>
+        </w:rPr>
+      </w:r>
+    </w:p>
+    <w:p>
+      <w:pPr>
+        <w:numPr>
+          <w:ilvl w:val="0"/>
+          <w:numId w:val="1"/>
+        </w:numPr>
+        <w:spacing w:before="0" w:beforeAutospacing="0" w:lineRule="auto"/>
+        <w:ind w:left="720" w:hanging="360"/>
+        <w:rPr>
+          <w:u w:val="none"/>
+        </w:rPr>
+      </w:pPr>
+      <w:r>
+        <w:rPr>
+          <w:rtl w:val="0"/>
+        </w:rPr>
+        <w:t xml:space="preserve">Reversed: </w:t>
+      </w:r>
+      <m:oMath>
+        <m:sSub>
+          <m:sSubPr>
+            <m:ctrlPr>
+              <w:rPr/>
+            </m:ctrlPr>
+          </m:sSubPr>
+          <m:e>
+            <m:r>
+              <w:rPr/>
+              <m:t xml:space="preserve">D</m:t>
+            </m:r>
+          </m:e>
+          <m:sub>
+            <m:r>
+              <w:rPr/>
+              <m:t xml:space="preserve">KL</m:t>
+            </m:r>
+          </m:sub>
+        </m:sSub>
+        <m:r>
+          <w:rPr/>
+          <m:t xml:space="preserve">(q || p)</m:t>
+        </m:r>
+      </m:oMath>
+      <w:r>
+        <w:rPr>
+          <w:rtl w:val="0"/>
+        </w:rPr>
+      </w:r>
+    </w:p>
+    <w:p>
+      <w:pPr>
+        <w:spacing w:before="200" w:lineRule="auto"/>
+        <w:ind w:left="0" w:firstLine="0"/>
+        <w:rPr/>
+      </w:pPr>
+      <m:oMath>
+        <m:r>
+          <w:rPr/>
+          <m:t xml:space="preserve">p</m:t>
+        </m:r>
+      </m:oMath>
+      <w:r>
+        <w:rPr>
+          <w:rtl w:val="0"/>
+        </w:rPr>
+        <w:t xml:space="preserve"> usually denotes the true distribution while </w:t>
+      </w:r>
+      <m:oMath>
+        <m:r>
+          <w:rPr/>
+          <m:t xml:space="preserve">q</m:t>
+        </m:r>
+      </m:oMath>
+      <w:r>
+        <w:rPr>
+          <w:rtl w:val="0"/>
+        </w:rPr>
+        <w:t xml:space="preserve"> is the approximated distribution.</w:t>
+      </w:r>
+    </w:p>
+    <w:p>
+      <w:pPr>
+        <w:spacing w:before="200" w:lineRule="auto"/>
+        <w:ind w:left="0" w:firstLine="0"/>
+        <w:rPr/>
+      </w:pPr>
+      <w:r>
+        <w:rPr>
+          <w:rtl w:val="0"/>
+        </w:rPr>
+        <w:t xml:space="preserve">A mnemonic way to remember which of the two expressions above is the forward </w:t>
+      </w:r>
+      <m:oMath>
+        <m:sSub>
+          <m:sSubPr>
+            <m:ctrlPr>
+              <w:rPr/>
+            </m:ctrlPr>
+          </m:sSubPr>
+          <m:e>
+            <m:r>
+              <w:rPr/>
+              <m:t xml:space="preserve">D</m:t>
+            </m:r>
+          </m:e>
+          <m:sub>
+            <m:r>
+              <w:rPr/>
+              <m:t xml:space="preserve">KL</m:t>
+            </m:r>
+          </m:sub>
+        </m:sSub>
+      </m:oMath>
+      <w:r>
+        <w:rPr>
+          <w:rtl w:val="0"/>
+        </w:rPr>
+        <w:t xml:space="preserve"> or the reversed </w:t>
+      </w:r>
+      <m:oMath>
+        <m:sSub>
+          <m:sSubPr>
+            <m:ctrlPr>
+              <w:rPr/>
+            </m:ctrlPr>
+          </m:sSubPr>
+          <m:e>
+            <m:r>
+              <w:rPr/>
+              <m:t xml:space="preserve">D</m:t>
+            </m:r>
+          </m:e>
+          <m:sub>
+            <m:r>
+              <w:rPr/>
+              <m:t xml:space="preserve">KL</m:t>
+            </m:r>
+          </m:sub>
+        </m:sSub>
+      </m:oMath>
+      <w:r>
+        <w:rPr>
+          <w:rtl w:val="0"/>
+        </w:rPr>
+        <w:t xml:space="preserve"> is explained is this </w:t>
+      </w:r>
+      <w:hyperlink r:id="rId11">
+        <w:r>
+          <w:rPr>
+            <w:color w:val="1155cc"/>
+            <w:u w:val="single"/>
+            <w:rtl w:val="0"/>
+          </w:rPr>
+          <w:t xml:space="preserve">blog post</w:t>
+        </w:r>
+      </w:hyperlink>
+      <w:r>
+        <w:rPr>
+          <w:rtl w:val="0"/>
+        </w:rPr>
+        <w:t xml:space="preserve">:</w:t>
+      </w:r>
+    </w:p>
+    <w:p>
+      <w:pPr>
+        <w:numPr>
+          <w:ilvl w:val="0"/>
+          <w:numId w:val="15"/>
+        </w:numPr>
+        <w:spacing w:after="0" w:afterAutospacing="0" w:before="200" w:lineRule="auto"/>
+        <w:ind w:left="720" w:hanging="360"/>
+        <w:rPr>
+          <w:u w:val="none"/>
+        </w:rPr>
+      </w:pPr>
+      <w:r>
+        <w:rPr>
+          <w:rtl w:val="0"/>
+        </w:rPr>
+        <w:t xml:space="preserve">In the forward </w:t>
+      </w:r>
+      <m:oMath>
+        <m:sSub>
+          <m:sSubPr>
+            <m:ctrlPr>
+              <w:rPr/>
+            </m:ctrlPr>
+          </m:sSubPr>
+          <m:e>
+            <m:r>
+              <w:rPr/>
+              <m:t xml:space="preserve">D</m:t>
+            </m:r>
+          </m:e>
+          <m:sub>
+            <m:r>
+              <w:rPr/>
+              <m:t xml:space="preserve">KL</m:t>
+            </m:r>
+          </m:sub>
+        </m:sSub>
+        <m:r>
+          <w:rPr/>
+          <m:t xml:space="preserve">(p || q)</m:t>
+        </m:r>
+      </m:oMath>
+      <w:r>
+        <w:rPr>
+          <w:rtl w:val="0"/>
+        </w:rPr>
+        <w:t xml:space="preserve">, the bump of the first letter </w:t>
+      </w:r>
+      <m:oMath>
+        <m:r>
+          <w:rPr/>
+          <m:t xml:space="preserve">p</m:t>
+        </m:r>
+      </m:oMath>
+      <w:r>
+        <w:rPr>
+          <w:rtl w:val="0"/>
+        </w:rPr>
+        <w:t xml:space="preserve"> points forward.</w:t>
+      </w:r>
+    </w:p>
+    <w:p>
+      <w:pPr>
+        <w:numPr>
+          <w:ilvl w:val="0"/>
+          <w:numId w:val="15"/>
+        </w:numPr>
+        <w:spacing w:before="0" w:beforeAutospacing="0" w:lineRule="auto"/>
+        <w:ind w:left="720" w:hanging="360"/>
+        <w:rPr>
+          <w:u w:val="none"/>
+        </w:rPr>
+      </w:pPr>
+      <w:r>
+        <w:rPr>
+          <w:rtl w:val="0"/>
+        </w:rPr>
+        <w:t xml:space="preserve">In the reversed (or backward) </w:t>
+      </w:r>
+      <m:oMath>
+        <m:sSub>
+          <m:sSubPr>
+            <m:ctrlPr>
+              <w:rPr/>
+            </m:ctrlPr>
+          </m:sSubPr>
+          <m:e>
+            <m:r>
+              <w:rPr/>
+              <m:t xml:space="preserve">D</m:t>
+            </m:r>
+          </m:e>
+          <m:sub>
+            <m:r>
+              <w:rPr/>
+              <m:t xml:space="preserve">KL</m:t>
+            </m:r>
+          </m:sub>
+        </m:sSub>
+        <m:r>
+          <w:rPr/>
+          <m:t xml:space="preserve">(q || p)</m:t>
+        </m:r>
+      </m:oMath>
+      <w:r>
+        <w:rPr>
+          <w:rtl w:val="0"/>
+        </w:rPr>
+        <w:t xml:space="preserve">, the bump of the first letter </w:t>
+      </w:r>
+      <m:oMath>
+        <m:r>
+          <w:rPr/>
+          <m:t xml:space="preserve">q</m:t>
+        </m:r>
+      </m:oMath>
+      <w:r>
+        <w:rPr>
+          <w:rtl w:val="0"/>
+        </w:rPr>
+        <w:t xml:space="preserve"> points backward.</w:t>
+      </w:r>
+    </w:p>
+    <w:p>
+      <w:pPr>
+        <w:pStyle w:val="Heading2"/>
+        <w:spacing w:after="0" w:lineRule="auto"/>
+        <w:rPr/>
+      </w:pPr>
+      <w:bookmarkStart w:colFirst="0" w:colLast="0" w:name="_8lmwvj4bl0wp" w:id="16"/>
+      <w:bookmarkEnd w:id="16"/>
+      <w:r>
+        <w:rPr>
+          <w:rtl w:val="0"/>
+        </w:rPr>
+        <w:t xml:space="preserve">Forward Kullback-Leibler divergence</w:t>
+      </w:r>
+    </w:p>
+    <w:p>
+      <w:pPr>
+        <w:numPr>
+          <w:ilvl w:val="0"/>
+          <w:numId w:val="11"/>
+        </w:numPr>
+        <w:spacing w:after="0" w:afterAutospacing="0" w:before="0" w:line="360" w:lineRule="auto"/>
+        <w:ind w:left="720" w:hanging="360"/>
+        <w:rPr>
+          <w:u w:val="none"/>
+        </w:rPr>
+      </w:pPr>
+      <m:oMath>
+        <m:sSub>
+          <m:sSubPr>
+            <m:ctrlPr>
+              <w:rPr/>
+            </m:ctrlPr>
+          </m:sSubPr>
+          <m:e>
+            <m:r>
+              <w:rPr/>
+              <m:t xml:space="preserve">D</m:t>
+            </m:r>
+          </m:e>
+          <m:sub>
+            <m:r>
+              <w:rPr/>
+              <m:t xml:space="preserve">KL</m:t>
+            </m:r>
+          </m:sub>
+        </m:sSub>
+        <m:r>
+          <w:rPr/>
+          <m:t xml:space="preserve">(p || q)=</m:t>
+        </m:r>
+        <m:nary>
+          <m:naryPr>
+            <m:chr m:val="∑"/>
+            <m:ctrlPr>
+              <w:rPr/>
+            </m:ctrlPr>
+          </m:naryPr>
+          <m:sub>
+            <m:r>
+              <w:rPr/>
+              <m:t>χ</m:t>
+            </m:r>
+          </m:sub>
+          <m:sup/>
+        </m:nary>
+        <m:r>
+          <w:rPr/>
+          <m:t xml:space="preserve">p(x) log(</m:t>
+        </m:r>
+        <m:f>
+          <m:fPr>
+            <m:ctrlPr>
+              <w:rPr/>
+            </m:ctrlPr>
+          </m:fPr>
+          <m:num>
+            <m:r>
+              <w:rPr/>
+              <m:t xml:space="preserve">p(x)</m:t>
+            </m:r>
+          </m:num>
+          <m:den>
+            <m:r>
+              <w:rPr/>
+              <m:t xml:space="preserve">q(x)</m:t>
+            </m:r>
+          </m:den>
+        </m:f>
+        <m:r>
+          <w:rPr/>
+          <m:t xml:space="preserve">)</m:t>
+        </m:r>
+      </m:oMath>
+      <w:r>
+        <w:rPr>
+          <w:rtl w:val="0"/>
+        </w:rPr>
+      </w:r>
+    </w:p>
+    <w:p>
+      <w:pPr>
+        <w:numPr>
+          <w:ilvl w:val="0"/>
+          <w:numId w:val="11"/>
+        </w:numPr>
+        <w:spacing w:after="0" w:afterAutospacing="0" w:before="0" w:beforeAutospacing="0" w:line="360" w:lineRule="auto"/>
+        <w:ind w:left="720" w:hanging="360"/>
+        <w:rPr>
+          <w:u w:val="none"/>
+        </w:rPr>
+      </w:pPr>
+      <w:r>
+        <w:rPr>
+          <w:rtl w:val="0"/>
+        </w:rPr>
+        <w:t xml:space="preserve">The sum or expectation is weighted by the distribution </w:t>
+      </w:r>
+      <m:oMath>
+        <m:r>
+          <w:rPr/>
+          <m:t xml:space="preserve">p</m:t>
+        </m:r>
+      </m:oMath>
+      <w:r>
+        <w:rPr>
+          <w:rtl w:val="0"/>
+        </w:rPr>
+        <w:t xml:space="preserve">.</w:t>
+      </w:r>
+    </w:p>
+    <w:p>
+      <w:pPr>
+        <w:numPr>
+          <w:ilvl w:val="0"/>
+          <w:numId w:val="11"/>
+        </w:numPr>
+        <w:spacing w:after="0" w:afterAutospacing="0" w:before="0" w:beforeAutospacing="0" w:line="360" w:lineRule="auto"/>
+        <w:ind w:left="720" w:hanging="360"/>
+        <w:rPr>
+          <w:u w:val="none"/>
+        </w:rPr>
+      </w:pPr>
+      <w:r>
+        <w:rPr>
+          <w:rtl w:val="0"/>
+        </w:rPr>
+        <w:t xml:space="preserve">Differences between </w:t>
+      </w:r>
+      <m:oMath>
+        <m:r>
+          <w:rPr/>
+          <m:t xml:space="preserve">p</m:t>
+        </m:r>
+      </m:oMath>
+      <w:r>
+        <w:rPr>
+          <w:rtl w:val="0"/>
+        </w:rPr>
+        <w:t xml:space="preserve"> and </w:t>
+      </w:r>
+      <m:oMath>
+        <m:r>
+          <w:rPr/>
+          <m:t xml:space="preserve">q</m:t>
+        </m:r>
+      </m:oMath>
+      <w:r>
+        <w:rPr>
+          <w:rtl w:val="0"/>
+        </w:rPr>
+        <w:t xml:space="preserve"> produce large </w:t>
+      </w:r>
+      <m:oMath>
+        <m:sSub>
+          <m:sSubPr>
+            <m:ctrlPr>
+              <w:rPr/>
+            </m:ctrlPr>
+          </m:sSubPr>
+          <m:e>
+            <m:r>
+              <w:rPr/>
+              <m:t xml:space="preserve">D</m:t>
+            </m:r>
+          </m:e>
+          <m:sub>
+            <m:r>
+              <w:rPr/>
+              <m:t xml:space="preserve">KL</m:t>
+            </m:r>
+          </m:sub>
+        </m:sSub>
+      </m:oMath>
+      <w:r>
+        <w:rPr>
+          <w:rtl w:val="0"/>
+        </w:rPr>
+        <w:t xml:space="preserve"> on the mass of </w:t>
+      </w:r>
+      <m:oMath>
+        <m:r>
+          <w:rPr/>
+          <m:t xml:space="preserve">p</m:t>
+        </m:r>
+      </m:oMath>
+      <w:r>
+        <w:rPr>
+          <w:rtl w:val="0"/>
+        </w:rPr>
+        <w:t xml:space="preserve"> (where </w:t>
+      </w:r>
+      <m:oMath>
+        <m:r>
+          <w:rPr/>
+          <m:t xml:space="preserve">p&gt;0</m:t>
+        </m:r>
+      </m:oMath>
+      <w:r>
+        <w:rPr>
+          <w:rtl w:val="0"/>
+        </w:rPr>
+        <w:t xml:space="preserve">) but not where </w:t>
+      </w:r>
+      <m:oMath>
+        <m:r>
+          <w:rPr/>
+          <m:t xml:space="preserve">p</m:t>
+        </m:r>
+      </m:oMath>
+      <w:r>
+        <w:rPr>
+          <w:rtl w:val="0"/>
+        </w:rPr>
+        <w:t xml:space="preserve"> is small (</w:t>
+      </w:r>
+      <m:oMath>
+        <m:r>
+          <w:rPr/>
+          <m:t xml:space="preserve">p</m:t>
+        </m:r>
+        <m:r>
+          <w:rPr/>
+          <m:t>≃</m:t>
+        </m:r>
+        <m:r>
+          <w:rPr/>
+          <m:t xml:space="preserve">0</m:t>
+        </m:r>
+      </m:oMath>
+      <w:r>
+        <w:rPr>
+          <w:rtl w:val="0"/>
+        </w:rPr>
+        <w:t xml:space="preserve">).</w:t>
+      </w:r>
+    </w:p>
+    <w:p>
+      <w:pPr>
+        <w:numPr>
+          <w:ilvl w:val="0"/>
+          <w:numId w:val="11"/>
+        </w:numPr>
+        <w:spacing w:after="0" w:afterAutospacing="0" w:before="0" w:beforeAutospacing="0" w:line="360" w:lineRule="auto"/>
+        <w:ind w:left="720" w:hanging="360"/>
+        <w:rPr>
+          <w:u w:val="none"/>
+        </w:rPr>
+      </w:pPr>
+      <w:r>
+        <w:rPr>
+          <w:rtl w:val="0"/>
+        </w:rPr>
+        <w:t xml:space="preserve">Minimizing the forward Kullback-Leibler divergence </w:t>
+      </w:r>
+      <m:oMath>
+        <m:sSub>
+          <m:sSubPr>
+            <m:ctrlPr>
+              <w:rPr/>
+            </m:ctrlPr>
+          </m:sSubPr>
+          <m:e>
+            <m:r>
+              <w:rPr/>
+              <m:t xml:space="preserve">D</m:t>
+            </m:r>
+          </m:e>
+          <m:sub>
+            <m:r>
+              <w:rPr/>
+              <m:t xml:space="preserve">KL</m:t>
+            </m:r>
+          </m:sub>
+        </m:sSub>
+        <m:r>
+          <w:rPr/>
+          <m:t xml:space="preserve">(p || q)</m:t>
+        </m:r>
+      </m:oMath>
+      <w:r>
+        <w:rPr>
+          <w:rtl w:val="0"/>
+        </w:rPr>
+        <w:t xml:space="preserve"> encourages </w:t>
+      </w:r>
+      <m:oMath>
+        <m:r>
+          <w:rPr/>
+          <m:t xml:space="preserve">q</m:t>
+        </m:r>
+      </m:oMath>
+      <w:r>
+        <w:rPr>
+          <w:rtl w:val="0"/>
+        </w:rPr>
+        <w:t xml:space="preserve"> to put its mass wherever the mass of </w:t>
+      </w:r>
+      <m:oMath>
+        <m:r>
+          <w:rPr/>
+          <m:t xml:space="preserve">p</m:t>
+        </m:r>
+      </m:oMath>
+      <w:r>
+        <w:rPr>
+          <w:rtl w:val="0"/>
+        </w:rPr>
+        <w:t xml:space="preserve"> is (putting its mass outside the mass of </w:t>
+      </w:r>
+      <m:oMath>
+        <m:r>
+          <w:rPr/>
+          <m:t xml:space="preserve">p</m:t>
+        </m:r>
+      </m:oMath>
+      <w:r>
+        <w:rPr>
+          <w:rtl w:val="0"/>
+        </w:rPr>
+        <w:t xml:space="preserve"> is not penalized).</w:t>
+      </w:r>
+    </w:p>
+    <w:p>
+      <w:pPr>
+        <w:numPr>
+          <w:ilvl w:val="0"/>
+          <w:numId w:val="11"/>
+        </w:numPr>
+        <w:spacing w:before="0" w:beforeAutospacing="0" w:line="360" w:lineRule="auto"/>
+        <w:ind w:left="720" w:hanging="360"/>
+        <w:rPr>
+          <w:u w:val="none"/>
+        </w:rPr>
+      </w:pPr>
+      <w:r>
+        <w:rPr>
+          <w:rtl w:val="0"/>
+        </w:rPr>
+        <w:t xml:space="preserve">This results in mode covering behavior.</w:t>
+      </w:r>
+    </w:p>
+    <w:p>
+      <w:pPr>
+        <w:spacing w:before="200" w:line="360" w:lineRule="auto"/>
+        <w:ind w:left="0" w:firstLine="0"/>
+        <w:rPr/>
+      </w:pPr>
+      <w:r>
+        <w:rPr>
+          <w:rtl w:val="0"/>
+        </w:rPr>
+        <w:tab/>
+      </w:r>
+      <w:r>
+        <w:rPr/>
+        <mc:AlternateContent>
+          <mc:Choice Requires="wpg">
+            <w:drawing>
+              <wp:inline distB="114300" distT="114300" distL="114300" distR="114300">
+                <wp:extent cx="5481638" cy="2533808"/>
+                <wp:effectExtent b="0" l="0" r="0" t="0"/>
+                <wp:docPr descr="drawing" id="4" name=""/>
+                <a:graphic>
+                  <a:graphicData uri="http://schemas.microsoft.com/office/word/2010/wordprocessingGroup">
+                    <wpg:wgp>
+                      <wpg:cNvGrpSpPr/>
+                      <wpg:grpSpPr>
+                        <a:xfrm>
+                          <a:off x="511275" y="204525"/>
+                          <a:ext cx="5481638" cy="2533808"/>
+                          <a:chOff x="511275" y="204525"/>
+                          <a:chExt cx="5777400" cy="2679000"/>
+                        </a:xfrm>
+                      </wpg:grpSpPr>
+                      <wps:wsp>
+                        <wps:cNvCnPr/>
+                        <wps:spPr>
+                          <a:xfrm>
+                            <a:off x="511275" y="2730250"/>
+                            <a:ext cx="5777400" cy="0"/>
+                          </a:xfrm>
+                          <a:prstGeom prst="straightConnector1">
+                            <a:avLst/>
+                          </a:prstGeom>
+                          <a:noFill/>
+                          <a:ln cap="flat" cmpd="sng" w="9525">
+                            <a:solidFill>
+                              <a:srgbClr val="000000"/>
+                            </a:solidFill>
+                            <a:prstDash val="solid"/>
+                            <a:round/>
+                            <a:headEnd len="med" w="med" type="none"/>
+                            <a:tailEnd len="med" w="med" type="stealth"/>
+                          </a:ln>
+                        </wps:spPr>
+                        <wps:bodyPr anchorCtr="0" anchor="ctr" bIns="91425" lIns="91425" spcFirstLastPara="1" rIns="91425" wrap="square" tIns="91425">
+                          <a:noAutofit/>
+                        </wps:bodyPr>
+                      </wps:wsp>
+                      <wps:wsp>
+                        <wps:cNvCnPr/>
+                        <wps:spPr>
+                          <a:xfrm>
+                            <a:off x="1421375" y="204525"/>
+                            <a:ext cx="0" cy="2679000"/>
+                          </a:xfrm>
+                          <a:prstGeom prst="straightConnector1">
+                            <a:avLst/>
+                          </a:prstGeom>
+                          <a:noFill/>
+                          <a:ln cap="flat" cmpd="sng" w="9525">
+                            <a:solidFill>
+                              <a:srgbClr val="000000"/>
+                            </a:solidFill>
+                            <a:prstDash val="solid"/>
+                            <a:round/>
+                            <a:headEnd len="med" w="med" type="stealth"/>
+                            <a:tailEnd len="med" w="med" type="none"/>
+                          </a:ln>
+                        </wps:spPr>
+                        <wps:bodyPr anchorCtr="0" anchor="ctr" bIns="91425" lIns="91425" spcFirstLastPara="1" rIns="91425" wrap="square" tIns="91425">
+                          <a:noAutofit/>
+                        </wps:bodyPr>
+                      </wps:wsp>
+                      <wps:wsp>
+                        <wps:cNvSpPr/>
+                        <wps:cNvPr id="50" name="Shape 50"/>
+                        <wps:spPr>
+                          <a:xfrm>
+                            <a:off x="756700" y="869173"/>
+                            <a:ext cx="4714025" cy="1840625"/>
+                          </a:xfrm>
+                          <a:custGeom>
+                            <a:rect b="b" l="l" r="r" t="t"/>
+                            <a:pathLst>
+                              <a:path extrusionOk="0" h="73625" w="188561">
+                                <a:moveTo>
+                                  <a:pt x="0" y="73625"/>
+                                </a:moveTo>
+                                <a:cubicBezTo>
+                                  <a:pt x="6681" y="71444"/>
+                                  <a:pt x="30336" y="72807"/>
+                                  <a:pt x="40084" y="60536"/>
+                                </a:cubicBezTo>
+                                <a:cubicBezTo>
+                                  <a:pt x="49833" y="48265"/>
+                                  <a:pt x="51947" y="-68"/>
+                                  <a:pt x="58491" y="0"/>
+                                </a:cubicBezTo>
+                                <a:cubicBezTo>
+                                  <a:pt x="65036" y="68"/>
+                                  <a:pt x="72057" y="48674"/>
+                                  <a:pt x="79351" y="60945"/>
+                                </a:cubicBezTo>
+                                <a:cubicBezTo>
+                                  <a:pt x="86645" y="73216"/>
+                                  <a:pt x="94485" y="73625"/>
+                                  <a:pt x="102256" y="73625"/>
+                                </a:cubicBezTo>
+                                <a:cubicBezTo>
+                                  <a:pt x="110028" y="73625"/>
+                                  <a:pt x="119299" y="71375"/>
+                                  <a:pt x="125980" y="60945"/>
+                                </a:cubicBezTo>
+                                <a:cubicBezTo>
+                                  <a:pt x="132661" y="50515"/>
+                                  <a:pt x="136819" y="10431"/>
+                                  <a:pt x="142341" y="11044"/>
+                                </a:cubicBezTo>
+                                <a:cubicBezTo>
+                                  <a:pt x="147863" y="11658"/>
+                                  <a:pt x="151408" y="54196"/>
+                                  <a:pt x="159111" y="64626"/>
+                                </a:cubicBezTo>
+                                <a:cubicBezTo>
+                                  <a:pt x="166814" y="75056"/>
+                                  <a:pt x="183653" y="72125"/>
+                                  <a:pt x="188561" y="73625"/>
+                                </a:cubicBezTo>
+                              </a:path>
+                            </a:pathLst>
+                          </a:custGeom>
+                          <a:solidFill>
+                            <a:srgbClr val="93C47D">
+                              <a:alpha val="75950"/>
+                            </a:srgbClr>
+                          </a:solidFill>
+                          <a:ln cap="flat" cmpd="sng" w="19050">
+                            <a:solidFill>
+                              <a:srgbClr val="6AA84F"/>
+                            </a:solidFill>
+                            <a:prstDash val="solid"/>
+                            <a:round/>
+                            <a:headEnd len="med" w="med" type="none"/>
+                            <a:tailEnd len="med" w="med" type="none"/>
+                          </a:ln>
+                        </wps:spPr>
+                        <wps:bodyPr anchorCtr="0" anchor="ctr" bIns="91425" lIns="91425" spcFirstLastPara="1" rIns="91425" wrap="square" tIns="91425">
+                          <a:noAutofit/>
+                        </wps:bodyPr>
+                      </wps:wsp>
+                      <wps:wsp>
+                        <wps:cNvSpPr/>
+                        <wps:cNvPr id="51" name="Shape 51"/>
+                        <wps:spPr>
+                          <a:xfrm>
+                            <a:off x="531725" y="1215054"/>
+                            <a:ext cx="5634350" cy="1484525"/>
+                          </a:xfrm>
+                          <a:custGeom>
+                            <a:rect b="b" l="l" r="r" t="t"/>
+                            <a:pathLst>
+                              <a:path extrusionOk="0" h="59381" w="225374">
+                                <a:moveTo>
+                                  <a:pt x="0" y="59381"/>
+                                </a:moveTo>
+                                <a:cubicBezTo>
+                                  <a:pt x="9817" y="56177"/>
+                                  <a:pt x="40767" y="50042"/>
+                                  <a:pt x="58900" y="40157"/>
+                                </a:cubicBezTo>
+                                <a:cubicBezTo>
+                                  <a:pt x="77034" y="30272"/>
+                                  <a:pt x="93122" y="1640"/>
+                                  <a:pt x="108801" y="72"/>
+                                </a:cubicBezTo>
+                                <a:cubicBezTo>
+                                  <a:pt x="124480" y="-1496"/>
+                                  <a:pt x="140978" y="23046"/>
+                                  <a:pt x="152976" y="30749"/>
+                                </a:cubicBezTo>
+                                <a:cubicBezTo>
+                                  <a:pt x="164974" y="38452"/>
+                                  <a:pt x="168724" y="41520"/>
+                                  <a:pt x="180790" y="46292"/>
+                                </a:cubicBezTo>
+                                <a:cubicBezTo>
+                                  <a:pt x="192856" y="51064"/>
+                                  <a:pt x="217943" y="57200"/>
+                                  <a:pt x="225374" y="59381"/>
+                                </a:cubicBezTo>
+                              </a:path>
+                            </a:pathLst>
+                          </a:custGeom>
+                          <a:solidFill>
+                            <a:srgbClr val="F6B26B">
+                              <a:alpha val="75320"/>
+                            </a:srgbClr>
+                          </a:solidFill>
+                          <a:ln cap="flat" cmpd="sng" w="19050">
+                            <a:solidFill>
+                              <a:srgbClr val="E69138"/>
+                            </a:solidFill>
+                            <a:prstDash val="solid"/>
+                            <a:round/>
+                            <a:headEnd len="med" w="med" type="none"/>
+                            <a:tailEnd len="med" w="med" type="none"/>
+                          </a:ln>
+                        </wps:spPr>
+                        <wps:bodyPr anchorCtr="0" anchor="ctr" bIns="91425" lIns="91425" spcFirstLastPara="1" rIns="91425" wrap="square" tIns="91425">
+                          <a:noAutofit/>
+                        </wps:bodyPr>
+                      </wps:wsp>
+                      <wps:wsp>
+                        <wps:cNvSpPr txBox="1"/>
+                        <wps:cNvPr id="52" name="Shape 52"/>
+                        <wps:spPr>
+                          <a:xfrm>
+                            <a:off x="4611775" y="296550"/>
+                            <a:ext cx="490800" cy="552300"/>
+                          </a:xfrm>
+                          <a:prstGeom prst="rect">
+                            <a:avLst/>
+                          </a:prstGeom>
+                          <a:noFill/>
+                          <a:ln>
+                            <a:noFill/>
+                          </a:ln>
+                        </wps:spPr>
+                        <wps:txbx>
+                          <w:txbxContent>
+                            <w:p>
+                              <w:pPr>
+                                <w:spacing w:after="0" w:before="0" w:line="240"/>
+                                <w:ind w:left="0" w:right="0" w:firstLine="0"/>
+                                <w:jc w:val="left"/>
+                                <w:textDirection w:val="btLr"/>
+                              </w:pPr>
+                              <w:r>
+                                <w:rPr>
+                                  <w:rFonts w:ascii="Arial" w:cs="Arial" w:eastAsia="Arial" w:hAnsi="Arial"/>
+                                  <w:b w:val="1"/>
+                                  <w:i w:val="0"/>
+                                  <w:smallCaps w:val="0"/>
+                                  <w:strike w:val="0"/>
+                                  <w:color w:val="38761d"/>
+                                  <w:sz w:val="32"/>
+                                  <w:vertAlign w:val="baseline"/>
+                                </w:rPr>
+                                <w:t xml:space="preserve">p</w:t>
+                              </w:r>
+                            </w:p>
+                          </w:txbxContent>
+                        </wps:txbx>
+                        <wps:bodyPr anchorCtr="0" anchor="t" bIns="91425" lIns="91425" spcFirstLastPara="1" rIns="91425" wrap="square" tIns="91425">
+                          <a:noAutofit/>
+                        </wps:bodyPr>
+                      </wps:wsp>
+                      <wps:wsp>
+                        <wps:cNvSpPr txBox="1"/>
+                        <wps:cNvPr id="53" name="Shape 53"/>
+                        <wps:spPr>
+                          <a:xfrm>
+                            <a:off x="4611775" y="571665"/>
+                            <a:ext cx="490800" cy="552300"/>
+                          </a:xfrm>
+                          <a:prstGeom prst="rect">
+                            <a:avLst/>
+                          </a:prstGeom>
+                          <a:noFill/>
+                          <a:ln>
+                            <a:noFill/>
+                          </a:ln>
+                        </wps:spPr>
+                        <wps:txbx>
+                          <w:txbxContent>
+                            <w:p>
+                              <w:pPr>
+                                <w:spacing w:after="0" w:before="0" w:line="240"/>
+                                <w:ind w:left="0" w:right="0" w:firstLine="0"/>
+                                <w:jc w:val="left"/>
+                                <w:textDirection w:val="btLr"/>
+                              </w:pPr>
+                              <w:r>
+                                <w:rPr>
+                                  <w:rFonts w:ascii="Arial" w:cs="Arial" w:eastAsia="Arial" w:hAnsi="Arial"/>
+                                  <w:b w:val="1"/>
+                                  <w:i w:val="0"/>
+                                  <w:smallCaps w:val="0"/>
+                                  <w:strike w:val="0"/>
+                                  <w:color w:val="e69138"/>
+                                  <w:sz w:val="32"/>
+                                  <w:vertAlign w:val="baseline"/>
+                                </w:rPr>
+                                <w:t xml:space="preserve">q</w:t>
+                              </w:r>
+                            </w:p>
+                          </w:txbxContent>
+                        </wps:txbx>
+                        <wps:bodyPr anchorCtr="0" anchor="t" bIns="91425" lIns="91425" spcFirstLastPara="1" rIns="91425" wrap="square" tIns="91425">
+                          <a:noAutofit/>
+                        </wps:bodyPr>
+                      </wps:wsp>
+                    </wpg:wgp>
+                  </a:graphicData>
+                </a:graphic>
+              </wp:inline>
+            </w:drawing>
+          </mc:Choice>
+          <mc:Fallback>
+            <w:drawing>
+              <wp:inline distB="114300" distT="114300" distL="114300" distR="114300">
+                <wp:extent cx="5481638" cy="2533808"/>
+                <wp:effectExtent b="0" l="0" r="0" t="0"/>
+                <wp:docPr descr="drawing" id="4" name="image4.png"/>
+                <a:graphic>
+                  <a:graphicData uri="http://schemas.openxmlformats.org/drawingml/2006/picture">
+                    <pic:pic>
+                      <pic:nvPicPr>
+                        <pic:cNvPr descr="drawing" id="0" name="image4.png"/>
+                        <pic:cNvPicPr preferRelativeResize="0"/>
+                      </pic:nvPicPr>
+                      <pic:blipFill>
+                        <a:blip r:embed="rId9"/>
+                        <a:srcRect/>
+                        <a:stretch>
+                          <a:fillRect/>
+                        </a:stretch>
+                      </pic:blipFill>
+                      <pic:spPr>
+                        <a:xfrm>
+                          <a:off x="0" y="0"/>
+                          <a:ext cx="5481638" cy="2533808"/>
+                        </a:xfrm>
+                        <a:prstGeom prst="rect"/>
+                        <a:ln/>
+                      </pic:spPr>
+                    </pic:pic>
+                  </a:graphicData>
+                </a:graphic>
+              </wp:inline>
+            </w:drawing>
+          </mc:Fallback>
+        </mc:AlternateContent>
+      </w:r>
+      <w:r>
+        <w:rPr>
+          <w:rtl w:val="0"/>
+        </w:rPr>
+      </w:r>
+    </w:p>
+    <w:p>
+      <w:pPr>
+        <w:spacing w:before="200" w:lineRule="auto"/>
+        <w:rPr/>
+      </w:pPr>
+      <w:r>
+        <w:rPr>
+          <w:sz w:val="16"/>
+          <w:szCs w:val="16"/>
+          <w:rtl w:val="0"/>
+        </w:rPr>
+        <w:t xml:space="preserve">[[DRAWING]]</w:t>
+      </w:r>
+      <w:r>
+        <w:rPr>
+          <w:rtl w:val="0"/>
+        </w:rPr>
+      </w:r>
+    </w:p>
+    <w:p>
+      <w:pPr>
+        <w:pStyle w:val="Heading2"/>
+        <w:spacing w:after="0" w:line="360" w:lineRule="auto"/>
+        <w:rPr/>
+      </w:pPr>
+      <w:bookmarkStart w:colFirst="0" w:colLast="0" w:name="_nnmpngc6j0mx" w:id="17"/>
+      <w:bookmarkEnd w:id="17"/>
+      <w:r>
+        <w:rPr>
+          <w:rtl w:val="0"/>
+        </w:rPr>
+        <w:t xml:space="preserve">Reversed Kullback-Leibler divergence</w:t>
+      </w:r>
+    </w:p>
+    <w:p>
+      <w:pPr>
+        <w:numPr>
+          <w:ilvl w:val="0"/>
+          <w:numId w:val="11"/>
+        </w:numPr>
+        <w:spacing w:after="0" w:afterAutospacing="0" w:line="360" w:lineRule="auto"/>
+        <w:ind w:left="720" w:hanging="360"/>
+      </w:pPr>
+      <m:oMath>
+        <m:sSub>
+          <m:sSubPr>
+            <m:ctrlPr>
+              <w:rPr/>
+            </m:ctrlPr>
+          </m:sSubPr>
+          <m:e>
+            <m:r>
+              <w:rPr/>
+              <m:t xml:space="preserve">D</m:t>
+            </m:r>
+          </m:e>
+          <m:sub>
+            <m:r>
+              <w:rPr/>
+              <m:t xml:space="preserve">KL</m:t>
+            </m:r>
+          </m:sub>
+        </m:sSub>
+        <m:r>
+          <w:rPr/>
+          <m:t xml:space="preserve">(q || p)=</m:t>
+        </m:r>
+        <m:nary>
+          <m:naryPr>
+            <m:chr m:val="∑"/>
+            <m:ctrlPr>
+              <w:rPr/>
+            </m:ctrlPr>
+          </m:naryPr>
+          <m:sub>
+            <m:r>
+              <w:rPr/>
+              <m:t>χ</m:t>
+            </m:r>
+          </m:sub>
+          <m:sup/>
+        </m:nary>
+        <m:r>
+          <w:rPr/>
+          <m:t xml:space="preserve">q(x) log(</m:t>
+        </m:r>
+        <m:f>
+          <m:fPr>
+            <m:ctrlPr>
+              <w:rPr/>
+            </m:ctrlPr>
+          </m:fPr>
+          <m:num>
+            <m:r>
+              <w:rPr/>
+              <m:t xml:space="preserve">q(x)</m:t>
+            </m:r>
+          </m:num>
+          <m:den>
+            <m:r>
+              <w:rPr/>
+              <m:t xml:space="preserve">p(x)</m:t>
+            </m:r>
+          </m:den>
+        </m:f>
+        <m:r>
+          <w:rPr/>
+          <m:t xml:space="preserve">)</m:t>
+        </m:r>
+      </m:oMath>
+      <w:r>
+        <w:rPr>
+          <w:rtl w:val="0"/>
+        </w:rPr>
+      </w:r>
+    </w:p>
+    <w:p>
+      <w:pPr>
+        <w:numPr>
+          <w:ilvl w:val="0"/>
+          <w:numId w:val="11"/>
+        </w:numPr>
+        <w:spacing w:after="0" w:afterAutospacing="0" w:before="0" w:beforeAutospacing="0" w:line="360" w:lineRule="auto"/>
+        <w:ind w:left="720" w:hanging="360"/>
+      </w:pPr>
+      <w:r>
+        <w:rPr>
+          <w:rtl w:val="0"/>
+        </w:rPr>
+        <w:t xml:space="preserve">The sum or expectation is weighted by the distribution </w:t>
+      </w:r>
+      <m:oMath>
+        <m:r>
+          <w:rPr/>
+          <m:t xml:space="preserve">q</m:t>
+        </m:r>
+      </m:oMath>
+      <w:r>
+        <w:rPr>
+          <w:rtl w:val="0"/>
+        </w:rPr>
+        <w:t xml:space="preserve">.</w:t>
+      </w:r>
+    </w:p>
+    <w:p>
+      <w:pPr>
+        <w:numPr>
+          <w:ilvl w:val="0"/>
+          <w:numId w:val="11"/>
+        </w:numPr>
+        <w:spacing w:after="0" w:afterAutospacing="0" w:before="0" w:beforeAutospacing="0" w:line="360" w:lineRule="auto"/>
+        <w:ind w:left="720" w:hanging="360"/>
+      </w:pPr>
+      <w:r>
+        <w:rPr>
+          <w:rtl w:val="0"/>
+        </w:rPr>
+        <w:t xml:space="preserve">Differences between </w:t>
+      </w:r>
+      <m:oMath>
+        <m:r>
+          <w:rPr/>
+          <m:t xml:space="preserve">p</m:t>
+        </m:r>
+      </m:oMath>
+      <w:r>
+        <w:rPr>
+          <w:rtl w:val="0"/>
+        </w:rPr>
+        <w:t xml:space="preserve"> and </w:t>
+      </w:r>
+      <m:oMath>
+        <m:r>
+          <w:rPr/>
+          <m:t xml:space="preserve">q</m:t>
+        </m:r>
+      </m:oMath>
+      <w:r>
+        <w:rPr>
+          <w:rtl w:val="0"/>
+        </w:rPr>
+        <w:t xml:space="preserve"> produce large </w:t>
+      </w:r>
+      <m:oMath>
+        <m:sSub>
+          <m:sSubPr>
+            <m:ctrlPr>
+              <w:rPr/>
+            </m:ctrlPr>
+          </m:sSubPr>
+          <m:e>
+            <m:r>
+              <w:rPr/>
+              <m:t xml:space="preserve">D</m:t>
+            </m:r>
+          </m:e>
+          <m:sub>
+            <m:r>
+              <w:rPr/>
+              <m:t xml:space="preserve">KL</m:t>
+            </m:r>
+          </m:sub>
+        </m:sSub>
+      </m:oMath>
+      <w:r>
+        <w:rPr>
+          <w:rtl w:val="0"/>
+        </w:rPr>
+        <w:t xml:space="preserve"> on the mass of </w:t>
+      </w:r>
+      <m:oMath>
+        <m:r>
+          <w:rPr/>
+          <m:t xml:space="preserve">q</m:t>
+        </m:r>
+      </m:oMath>
+      <w:r>
+        <w:rPr>
+          <w:rtl w:val="0"/>
+        </w:rPr>
+        <w:t xml:space="preserve"> (where </w:t>
+      </w:r>
+      <m:oMath>
+        <m:r>
+          <w:rPr/>
+          <m:t xml:space="preserve">q&gt;0</m:t>
+        </m:r>
+      </m:oMath>
+      <w:r>
+        <w:rPr>
+          <w:rtl w:val="0"/>
+        </w:rPr>
+        <w:t xml:space="preserve">) but not where </w:t>
+      </w:r>
+      <m:oMath>
+        <m:r>
+          <w:rPr/>
+          <m:t xml:space="preserve">q</m:t>
+        </m:r>
+      </m:oMath>
+      <w:r>
+        <w:rPr>
+          <w:rtl w:val="0"/>
+        </w:rPr>
+        <w:t xml:space="preserve"> is small (</w:t>
+      </w:r>
+      <m:oMath>
+        <m:r>
+          <w:rPr/>
+          <m:t xml:space="preserve">q</m:t>
+        </m:r>
+        <m:r>
+          <w:rPr/>
+          <m:t>≃</m:t>
+        </m:r>
+        <m:r>
+          <w:rPr/>
+          <m:t xml:space="preserve">0</m:t>
+        </m:r>
+      </m:oMath>
+      <w:r>
+        <w:rPr>
+          <w:rtl w:val="0"/>
+        </w:rPr>
+        <w:t xml:space="preserve">).</w:t>
+      </w:r>
+    </w:p>
+    <w:p>
+      <w:pPr>
+        <w:numPr>
+          <w:ilvl w:val="0"/>
+          <w:numId w:val="11"/>
+        </w:numPr>
+        <w:spacing w:after="0" w:afterAutospacing="0" w:before="0" w:beforeAutospacing="0" w:line="360" w:lineRule="auto"/>
+        <w:ind w:left="720" w:hanging="360"/>
+      </w:pPr>
+      <w:r>
+        <w:rPr>
+          <w:rtl w:val="0"/>
+        </w:rPr>
+        <w:t xml:space="preserve">Minimizing the reversed Kullback-Leibler divergence </w:t>
+      </w:r>
+      <m:oMath>
+        <m:sSub>
+          <m:sSubPr>
+            <m:ctrlPr>
+              <w:rPr/>
+            </m:ctrlPr>
+          </m:sSubPr>
+          <m:e>
+            <m:r>
+              <w:rPr/>
+              <m:t xml:space="preserve">D</m:t>
+            </m:r>
+          </m:e>
+          <m:sub>
+            <m:r>
+              <w:rPr/>
+              <m:t xml:space="preserve">KL</m:t>
+            </m:r>
+          </m:sub>
+        </m:sSub>
+        <m:r>
+          <w:rPr/>
+          <m:t xml:space="preserve">(q || p)</m:t>
+        </m:r>
+      </m:oMath>
+      <w:r>
+        <w:rPr>
+          <w:rtl w:val="0"/>
+        </w:rPr>
+        <w:t xml:space="preserve"> encourages </w:t>
+      </w:r>
+      <m:oMath>
+        <m:r>
+          <w:rPr/>
+          <m:t xml:space="preserve">q</m:t>
+        </m:r>
+      </m:oMath>
+      <w:r>
+        <w:rPr>
+          <w:rtl w:val="0"/>
+        </w:rPr>
+        <w:t xml:space="preserve"> not to put its mass outside the mass of </w:t>
+      </w:r>
+      <m:oMath>
+        <m:r>
+          <w:rPr/>
+          <m:t xml:space="preserve">p</m:t>
+        </m:r>
+      </m:oMath>
+      <w:r>
+        <w:rPr>
+          <w:rtl w:val="0"/>
+        </w:rPr>
+        <w:t xml:space="preserve"> (missing parts of the mass </w:t>
+      </w:r>
+      <m:oMath>
+        <m:r>
+          <w:rPr/>
+          <m:t xml:space="preserve">p</m:t>
+        </m:r>
+      </m:oMath>
+      <w:r>
+        <w:rPr>
+          <w:rtl w:val="0"/>
+        </w:rPr>
+        <w:t xml:space="preserve"> is not penalized).</w:t>
+      </w:r>
+    </w:p>
+    <w:p>
+      <w:pPr>
+        <w:numPr>
+          <w:ilvl w:val="0"/>
+          <w:numId w:val="11"/>
+        </w:numPr>
+        <w:spacing w:before="0" w:beforeAutospacing="0" w:line="360" w:lineRule="auto"/>
+        <w:ind w:left="720" w:hanging="360"/>
+      </w:pPr>
+      <w:r>
+        <w:rPr>
+          <w:rtl w:val="0"/>
+        </w:rPr>
+        <w:t xml:space="preserve">This results in mode seeking behavior.</w:t>
+      </w:r>
+    </w:p>
+    <w:p>
+      <w:pPr>
+        <w:spacing w:before="200" w:line="360" w:lineRule="auto"/>
+        <w:ind w:left="0" w:firstLine="720"/>
+        <w:rPr/>
+      </w:pPr>
+      <w:r>
+        <w:rPr/>
+        <mc:AlternateContent>
+          <mc:Choice Requires="wpg">
+            <w:drawing>
+              <wp:inline distB="114300" distT="114300" distL="114300" distR="114300">
+                <wp:extent cx="5453063" cy="2537074"/>
+                <wp:effectExtent b="0" l="0" r="0" t="0"/>
+                <wp:docPr descr="drawing" id="3" name=""/>
+                <a:graphic>
+                  <a:graphicData uri="http://schemas.microsoft.com/office/word/2010/wordprocessingGroup">
+                    <wpg:wgp>
+                      <wpg:cNvGrpSpPr/>
+                      <wpg:grpSpPr>
+                        <a:xfrm>
+                          <a:off x="511275" y="204525"/>
+                          <a:ext cx="5453063" cy="2537074"/>
+                          <a:chOff x="511275" y="204525"/>
+                          <a:chExt cx="5777400" cy="2679000"/>
+                        </a:xfrm>
+                      </wpg:grpSpPr>
+                      <wps:wsp>
+                        <wps:cNvCnPr/>
+                        <wps:spPr>
+                          <a:xfrm>
+                            <a:off x="511275" y="2730250"/>
+                            <a:ext cx="5777400" cy="0"/>
+                          </a:xfrm>
+                          <a:prstGeom prst="straightConnector1">
+                            <a:avLst/>
+                          </a:prstGeom>
+                          <a:noFill/>
+                          <a:ln cap="flat" cmpd="sng" w="9525">
+                            <a:solidFill>
+                              <a:srgbClr val="000000"/>
+                            </a:solidFill>
+                            <a:prstDash val="solid"/>
+                            <a:round/>
+                            <a:headEnd len="med" w="med" type="none"/>
+                            <a:tailEnd len="med" w="med" type="stealth"/>
+                          </a:ln>
+                        </wps:spPr>
+                        <wps:bodyPr anchorCtr="0" anchor="ctr" bIns="91425" lIns="91425" spcFirstLastPara="1" rIns="91425" wrap="square" tIns="91425">
+                          <a:noAutofit/>
+                        </wps:bodyPr>
+                      </wps:wsp>
+                      <wps:wsp>
+                        <wps:cNvCnPr/>
+                        <wps:spPr>
+                          <a:xfrm>
+                            <a:off x="1421375" y="204525"/>
+                            <a:ext cx="0" cy="2679000"/>
+                          </a:xfrm>
+                          <a:prstGeom prst="straightConnector1">
+                            <a:avLst/>
+                          </a:prstGeom>
+                          <a:noFill/>
+                          <a:ln cap="flat" cmpd="sng" w="9525">
+                            <a:solidFill>
+                              <a:srgbClr val="000000"/>
+                            </a:solidFill>
+                            <a:prstDash val="solid"/>
+                            <a:round/>
+                            <a:headEnd len="med" w="med" type="stealth"/>
+                            <a:tailEnd len="med" w="med" type="none"/>
+                          </a:ln>
+                        </wps:spPr>
+                        <wps:bodyPr anchorCtr="0" anchor="ctr" bIns="91425" lIns="91425" spcFirstLastPara="1" rIns="91425" wrap="square" tIns="91425">
+                          <a:noAutofit/>
+                        </wps:bodyPr>
+                      </wps:wsp>
+                      <wps:wsp>
+                        <wps:cNvSpPr/>
+                        <wps:cNvPr id="50" name="Shape 50"/>
+                        <wps:spPr>
+                          <a:xfrm>
+                            <a:off x="756700" y="869173"/>
+                            <a:ext cx="4714025" cy="1840625"/>
+                          </a:xfrm>
+                          <a:custGeom>
+                            <a:rect b="b" l="l" r="r" t="t"/>
+                            <a:pathLst>
+                              <a:path extrusionOk="0" h="73625" w="188561">
+                                <a:moveTo>
+                                  <a:pt x="0" y="73625"/>
+                                </a:moveTo>
+                                <a:cubicBezTo>
+                                  <a:pt x="6681" y="71444"/>
+                                  <a:pt x="30336" y="72807"/>
+                                  <a:pt x="40084" y="60536"/>
+                                </a:cubicBezTo>
+                                <a:cubicBezTo>
+                                  <a:pt x="49833" y="48265"/>
+                                  <a:pt x="51947" y="-68"/>
+                                  <a:pt x="58491" y="0"/>
+                                </a:cubicBezTo>
+                                <a:cubicBezTo>
+                                  <a:pt x="65036" y="68"/>
+                                  <a:pt x="72057" y="48674"/>
+                                  <a:pt x="79351" y="60945"/>
+                                </a:cubicBezTo>
+                                <a:cubicBezTo>
+                                  <a:pt x="86645" y="73216"/>
+                                  <a:pt x="94485" y="73625"/>
+                                  <a:pt x="102256" y="73625"/>
+                                </a:cubicBezTo>
+                                <a:cubicBezTo>
+                                  <a:pt x="110028" y="73625"/>
+                                  <a:pt x="119299" y="71375"/>
+                                  <a:pt x="125980" y="60945"/>
+                                </a:cubicBezTo>
+                                <a:cubicBezTo>
+                                  <a:pt x="132661" y="50515"/>
+                                  <a:pt x="136819" y="10431"/>
+                                  <a:pt x="142341" y="11044"/>
+                                </a:cubicBezTo>
+                                <a:cubicBezTo>
+                                  <a:pt x="147863" y="11658"/>
+                                  <a:pt x="151408" y="54196"/>
+                                  <a:pt x="159111" y="64626"/>
+                                </a:cubicBezTo>
+                                <a:cubicBezTo>
+                                  <a:pt x="166814" y="75056"/>
+                                  <a:pt x="183653" y="72125"/>
+                                  <a:pt x="188561" y="73625"/>
+                                </a:cubicBezTo>
+                              </a:path>
+                            </a:pathLst>
+                          </a:custGeom>
+                          <a:solidFill>
+                            <a:srgbClr val="93C47D">
+                              <a:alpha val="75950"/>
+                            </a:srgbClr>
+                          </a:solidFill>
+                          <a:ln cap="flat" cmpd="sng" w="19050">
+                            <a:solidFill>
+                              <a:srgbClr val="6AA84F"/>
+                            </a:solidFill>
+                            <a:prstDash val="solid"/>
+                            <a:round/>
+                            <a:headEnd len="med" w="med" type="none"/>
+                            <a:tailEnd len="med" w="med" type="none"/>
+                          </a:ln>
+                        </wps:spPr>
+                        <wps:bodyPr anchorCtr="0" anchor="ctr" bIns="91425" lIns="91425" spcFirstLastPara="1" rIns="91425" wrap="square" tIns="91425">
+                          <a:noAutofit/>
+                        </wps:bodyPr>
+                      </wps:wsp>
+                      <wps:wsp>
+                        <wps:cNvSpPr/>
+                        <wps:cNvPr id="51" name="Shape 51"/>
+                        <wps:spPr>
+                          <a:xfrm>
+                            <a:off x="531725" y="276069"/>
+                            <a:ext cx="5634350" cy="2442700"/>
+                          </a:xfrm>
+                          <a:custGeom>
+                            <a:rect b="b" l="l" r="r" t="t"/>
+                            <a:pathLst>
+                              <a:path extrusionOk="0" h="97708" w="225374">
+                                <a:moveTo>
+                                  <a:pt x="0" y="96940"/>
+                                </a:moveTo>
+                                <a:cubicBezTo>
+                                  <a:pt x="8999" y="95099"/>
+                                  <a:pt x="42676" y="102053"/>
+                                  <a:pt x="53992" y="85896"/>
+                                </a:cubicBezTo>
+                                <a:cubicBezTo>
+                                  <a:pt x="65309" y="69740"/>
+                                  <a:pt x="63127" y="-340"/>
+                                  <a:pt x="67899" y="1"/>
+                                </a:cubicBezTo>
+                                <a:cubicBezTo>
+                                  <a:pt x="72671" y="342"/>
+                                  <a:pt x="68922" y="71853"/>
+                                  <a:pt x="82624" y="87941"/>
+                                </a:cubicBezTo>
+                                <a:cubicBezTo>
+                                  <a:pt x="96326" y="104029"/>
+                                  <a:pt x="126321" y="95031"/>
+                                  <a:pt x="150113" y="96531"/>
+                                </a:cubicBezTo>
+                                <a:cubicBezTo>
+                                  <a:pt x="173905" y="98031"/>
+                                  <a:pt x="212831" y="96872"/>
+                                  <a:pt x="225374" y="96940"/>
+                                </a:cubicBezTo>
+                              </a:path>
+                            </a:pathLst>
+                          </a:custGeom>
+                          <a:solidFill>
+                            <a:srgbClr val="F6B26B">
+                              <a:alpha val="75320"/>
+                            </a:srgbClr>
+                          </a:solidFill>
+                          <a:ln cap="flat" cmpd="sng" w="19050">
+                            <a:solidFill>
+                              <a:srgbClr val="E69138"/>
+                            </a:solidFill>
+                            <a:prstDash val="solid"/>
+                            <a:round/>
+                            <a:headEnd len="med" w="med" type="none"/>
+                            <a:tailEnd len="med" w="med" type="none"/>
+                          </a:ln>
+                        </wps:spPr>
+                        <wps:bodyPr anchorCtr="0" anchor="ctr" bIns="91425" lIns="91425" spcFirstLastPara="1" rIns="91425" wrap="square" tIns="91425">
+                          <a:noAutofit/>
+                        </wps:bodyPr>
+                      </wps:wsp>
+                      <wps:wsp>
+                        <wps:cNvSpPr txBox="1"/>
+                        <wps:cNvPr id="52" name="Shape 52"/>
+                        <wps:spPr>
+                          <a:xfrm>
+                            <a:off x="4611775" y="296550"/>
+                            <a:ext cx="490800" cy="552300"/>
+                          </a:xfrm>
+                          <a:prstGeom prst="rect">
+                            <a:avLst/>
+                          </a:prstGeom>
+                          <a:noFill/>
+                          <a:ln>
+                            <a:noFill/>
+                          </a:ln>
+                        </wps:spPr>
+                        <wps:txbx>
+                          <w:txbxContent>
+                            <w:p>
+                              <w:pPr>
+                                <w:spacing w:after="0" w:before="0" w:line="240"/>
+                                <w:ind w:left="0" w:right="0" w:firstLine="0"/>
+                                <w:jc w:val="left"/>
+                                <w:textDirection w:val="btLr"/>
+                              </w:pPr>
+                              <w:r>
+                                <w:rPr>
+                                  <w:rFonts w:ascii="Arial" w:cs="Arial" w:eastAsia="Arial" w:hAnsi="Arial"/>
+                                  <w:b w:val="1"/>
+                                  <w:i w:val="0"/>
+                                  <w:smallCaps w:val="0"/>
+                                  <w:strike w:val="0"/>
+                                  <w:color w:val="38761d"/>
+                                  <w:sz w:val="32"/>
+                                  <w:vertAlign w:val="baseline"/>
+                                </w:rPr>
+                                <w:t xml:space="preserve">p</w:t>
+                              </w:r>
+                            </w:p>
+                          </w:txbxContent>
+                        </wps:txbx>
+                        <wps:bodyPr anchorCtr="0" anchor="t" bIns="91425" lIns="91425" spcFirstLastPara="1" rIns="91425" wrap="square" tIns="91425">
+                          <a:noAutofit/>
+                        </wps:bodyPr>
+                      </wps:wsp>
+                      <wps:wsp>
+                        <wps:cNvSpPr txBox="1"/>
+                        <wps:cNvPr id="53" name="Shape 53"/>
+                        <wps:spPr>
+                          <a:xfrm>
+                            <a:off x="4611775" y="571665"/>
+                            <a:ext cx="490800" cy="552300"/>
+                          </a:xfrm>
+                          <a:prstGeom prst="rect">
+                            <a:avLst/>
+                          </a:prstGeom>
+                          <a:noFill/>
+                          <a:ln>
+                            <a:noFill/>
+                          </a:ln>
+                        </wps:spPr>
+                        <wps:txbx>
+                          <w:txbxContent>
+                            <w:p>
+                              <w:pPr>
+                                <w:spacing w:after="0" w:before="0" w:line="240"/>
+                                <w:ind w:left="0" w:right="0" w:firstLine="0"/>
+                                <w:jc w:val="left"/>
+                                <w:textDirection w:val="btLr"/>
+                              </w:pPr>
+                              <w:r>
+                                <w:rPr>
+                                  <w:rFonts w:ascii="Arial" w:cs="Arial" w:eastAsia="Arial" w:hAnsi="Arial"/>
+                                  <w:b w:val="1"/>
+                                  <w:i w:val="0"/>
+                                  <w:smallCaps w:val="0"/>
+                                  <w:strike w:val="0"/>
+                                  <w:color w:val="e69138"/>
+                                  <w:sz w:val="32"/>
+                                  <w:vertAlign w:val="baseline"/>
+                                </w:rPr>
+                                <w:t xml:space="preserve">q</w:t>
+                              </w:r>
+                            </w:p>
+                          </w:txbxContent>
+                        </wps:txbx>
+                        <wps:bodyPr anchorCtr="0" anchor="t" bIns="91425" lIns="91425" spcFirstLastPara="1" rIns="91425" wrap="square" tIns="91425">
+                          <a:noAutofit/>
+                        </wps:bodyPr>
+                      </wps:wsp>
+                    </wpg:wgp>
+                  </a:graphicData>
+                </a:graphic>
+              </wp:inline>
+            </w:drawing>
+          </mc:Choice>
+          <mc:Fallback>
+            <w:drawing>
+              <wp:inline distB="114300" distT="114300" distL="114300" distR="114300">
+                <wp:extent cx="5453063" cy="2537074"/>
+                <wp:effectExtent b="0" l="0" r="0" t="0"/>
+                <wp:docPr descr="drawing" id="3" name="image3.png"/>
+                <a:graphic>
+                  <a:graphicData uri="http://schemas.openxmlformats.org/drawingml/2006/picture">
+                    <pic:pic>
+                      <pic:nvPicPr>
+                        <pic:cNvPr descr="drawing" id="0" name="image3.png"/>
+                        <pic:cNvPicPr preferRelativeResize="0"/>
+                      </pic:nvPicPr>
+                      <pic:blipFill>
+                        <a:blip r:embed="rId9"/>
+                        <a:srcRect/>
+                        <a:stretch>
+                          <a:fillRect/>
+                        </a:stretch>
+                      </pic:blipFill>
+                      <pic:spPr>
+                        <a:xfrm>
+                          <a:off x="0" y="0"/>
+                          <a:ext cx="5453063" cy="2537074"/>
+                        </a:xfrm>
+                        <a:prstGeom prst="rect"/>
+                        <a:ln/>
+                      </pic:spPr>
+                    </pic:pic>
+                  </a:graphicData>
+                </a:graphic>
+              </wp:inline>
+            </w:drawing>
+          </mc:Fallback>
+        </mc:AlternateContent>
+      </w:r>
+      <w:r>
+        <w:rPr>
+          <w:rtl w:val="0"/>
+        </w:rPr>
+      </w:r>
+    </w:p>
+    <w:p>
+      <w:pPr>
+        <w:spacing w:before="200" w:lineRule="auto"/>
+        <w:rPr/>
+      </w:pPr>
+      <w:r>
+        <w:rPr>
+          <w:sz w:val="16"/>
+          <w:szCs w:val="16"/>
+          <w:rtl w:val="0"/>
+        </w:rPr>
+        <w:t xml:space="preserve">[[DRAWING]]</w:t>
+      </w:r>
+      <w:r>
+        <w:rPr>
+          <w:rtl w:val="0"/>
+        </w:rPr>
+      </w:r>
+    </w:p>
+    <w:p>
+      <w:pPr>
+        <w:pStyle w:val="Heading1"/>
+        <w:spacing w:line="360" w:lineRule="auto"/>
+        <w:rPr/>
+      </w:pPr>
+      <w:bookmarkStart w:colFirst="0" w:colLast="0" w:name="_oucma6d3dn2l" w:id="18"/>
+      <w:bookmarkEnd w:id="18"/>
+      <w:r>
+        <w:rPr>
+          <w:rtl w:val="0"/>
+        </w:rPr>
         <w:t xml:space="preserve">Sources</w:t>
       </w:r>
     </w:p>
@@ -6173,7 +8020,7 @@
       <w:pPr>
         <w:rPr/>
       </w:pPr>
-      <w:hyperlink r:id="rId11">
+      <w:hyperlink r:id="rId12">
         <w:r>
           <w:rPr>
             <w:color w:val="1155cc"/>
@@ -6193,7 +8040,7 @@
       <w:pPr>
         <w:rPr/>
       </w:pPr>
-      <w:hyperlink r:id="rId12">
+      <w:hyperlink r:id="rId13">
         <w:r>
           <w:rPr>
             <w:color w:val="1155cc"/>
@@ -6213,6 +8060,16 @@
       <w:pPr>
         <w:rPr/>
       </w:pPr>
+      <w:hyperlink r:id="rId14">
+        <w:r>
+          <w:rPr>
+            <w:color w:val="1155cc"/>
+            <w:u w:val="single"/>
+            <w:rtl w:val="0"/>
+          </w:rPr>
+          <w:t xml:space="preserve">https://mpatacchiola.github.io/blog/2021/01/25/intro-variational-inference.html</w:t>
+        </w:r>
+      </w:hyperlink>
       <w:r>
         <w:rPr>
           <w:rtl w:val="0"/>
@@ -7991,6 +9848,336 @@
     </w:lvl>
   </w:abstractNum>
   <w:abstractNum w:abstractNumId="17">
+    <w:lvl w:ilvl="0">
+      <w:start w:val="1"/>
+      <w:numFmt w:val="bullet"/>
+      <w:lvlText w:val="●"/>
+      <w:lvlJc w:val="left"/>
+      <w:pPr>
+        <w:ind w:left="720" w:hanging="360"/>
+      </w:pPr>
+      <w:rPr>
+        <w:u w:val="none"/>
+      </w:rPr>
+    </w:lvl>
+    <w:lvl w:ilvl="1">
+      <w:start w:val="1"/>
+      <w:numFmt w:val="bullet"/>
+      <w:lvlText w:val="○"/>
+      <w:lvlJc w:val="left"/>
+      <w:pPr>
+        <w:ind w:left="1440" w:hanging="360"/>
+      </w:pPr>
+      <w:rPr>
+        <w:u w:val="none"/>
+      </w:rPr>
+    </w:lvl>
+    <w:lvl w:ilvl="2">
+      <w:start w:val="1"/>
+      <w:numFmt w:val="bullet"/>
+      <w:lvlText w:val="■"/>
+      <w:lvlJc w:val="left"/>
+      <w:pPr>
+        <w:ind w:left="2160" w:hanging="360"/>
+      </w:pPr>
+      <w:rPr>
+        <w:u w:val="none"/>
+      </w:rPr>
+    </w:lvl>
+    <w:lvl w:ilvl="3">
+      <w:start w:val="1"/>
+      <w:numFmt w:val="bullet"/>
+      <w:lvlText w:val="●"/>
+      <w:lvlJc w:val="left"/>
+      <w:pPr>
+        <w:ind w:left="2880" w:hanging="360"/>
+      </w:pPr>
+      <w:rPr>
+        <w:u w:val="none"/>
+      </w:rPr>
+    </w:lvl>
+    <w:lvl w:ilvl="4">
+      <w:start w:val="1"/>
+      <w:numFmt w:val="bullet"/>
+      <w:lvlText w:val="○"/>
+      <w:lvlJc w:val="left"/>
+      <w:pPr>
+        <w:ind w:left="3600" w:hanging="360"/>
+      </w:pPr>
+      <w:rPr>
+        <w:u w:val="none"/>
+      </w:rPr>
+    </w:lvl>
+    <w:lvl w:ilvl="5">
+      <w:start w:val="1"/>
+      <w:numFmt w:val="bullet"/>
+      <w:lvlText w:val="■"/>
+      <w:lvlJc w:val="left"/>
+      <w:pPr>
+        <w:ind w:left="4320" w:hanging="360"/>
+      </w:pPr>
+      <w:rPr>
+        <w:u w:val="none"/>
+      </w:rPr>
+    </w:lvl>
+    <w:lvl w:ilvl="6">
+      <w:start w:val="1"/>
+      <w:numFmt w:val="bullet"/>
+      <w:lvlText w:val="●"/>
+      <w:lvlJc w:val="left"/>
+      <w:pPr>
+        <w:ind w:left="5040" w:hanging="360"/>
+      </w:pPr>
+      <w:rPr>
+        <w:u w:val="none"/>
+      </w:rPr>
+    </w:lvl>
+    <w:lvl w:ilvl="7">
+      <w:start w:val="1"/>
+      <w:numFmt w:val="bullet"/>
+      <w:lvlText w:val="○"/>
+      <w:lvlJc w:val="left"/>
+      <w:pPr>
+        <w:ind w:left="5760" w:hanging="360"/>
+      </w:pPr>
+      <w:rPr>
+        <w:u w:val="none"/>
+      </w:rPr>
+    </w:lvl>
+    <w:lvl w:ilvl="8">
+      <w:start w:val="1"/>
+      <w:numFmt w:val="bullet"/>
+      <w:lvlText w:val="■"/>
+      <w:lvlJc w:val="left"/>
+      <w:pPr>
+        <w:ind w:left="6480" w:hanging="360"/>
+      </w:pPr>
+      <w:rPr>
+        <w:u w:val="none"/>
+      </w:rPr>
+    </w:lvl>
+  </w:abstractNum>
+  <w:abstractNum w:abstractNumId="18">
+    <w:lvl w:ilvl="0">
+      <w:start w:val="1"/>
+      <w:numFmt w:val="bullet"/>
+      <w:lvlText w:val="●"/>
+      <w:lvlJc w:val="left"/>
+      <w:pPr>
+        <w:ind w:left="720" w:hanging="360"/>
+      </w:pPr>
+      <w:rPr>
+        <w:u w:val="none"/>
+      </w:rPr>
+    </w:lvl>
+    <w:lvl w:ilvl="1">
+      <w:start w:val="1"/>
+      <w:numFmt w:val="bullet"/>
+      <w:lvlText w:val="○"/>
+      <w:lvlJc w:val="left"/>
+      <w:pPr>
+        <w:ind w:left="1440" w:hanging="360"/>
+      </w:pPr>
+      <w:rPr>
+        <w:u w:val="none"/>
+      </w:rPr>
+    </w:lvl>
+    <w:lvl w:ilvl="2">
+      <w:start w:val="1"/>
+      <w:numFmt w:val="bullet"/>
+      <w:lvlText w:val="■"/>
+      <w:lvlJc w:val="left"/>
+      <w:pPr>
+        <w:ind w:left="2160" w:hanging="360"/>
+      </w:pPr>
+      <w:rPr>
+        <w:u w:val="none"/>
+      </w:rPr>
+    </w:lvl>
+    <w:lvl w:ilvl="3">
+      <w:start w:val="1"/>
+      <w:numFmt w:val="bullet"/>
+      <w:lvlText w:val="●"/>
+      <w:lvlJc w:val="left"/>
+      <w:pPr>
+        <w:ind w:left="2880" w:hanging="360"/>
+      </w:pPr>
+      <w:rPr>
+        <w:u w:val="none"/>
+      </w:rPr>
+    </w:lvl>
+    <w:lvl w:ilvl="4">
+      <w:start w:val="1"/>
+      <w:numFmt w:val="bullet"/>
+      <w:lvlText w:val="○"/>
+      <w:lvlJc w:val="left"/>
+      <w:pPr>
+        <w:ind w:left="3600" w:hanging="360"/>
+      </w:pPr>
+      <w:rPr>
+        <w:u w:val="none"/>
+      </w:rPr>
+    </w:lvl>
+    <w:lvl w:ilvl="5">
+      <w:start w:val="1"/>
+      <w:numFmt w:val="bullet"/>
+      <w:lvlText w:val="■"/>
+      <w:lvlJc w:val="left"/>
+      <w:pPr>
+        <w:ind w:left="4320" w:hanging="360"/>
+      </w:pPr>
+      <w:rPr>
+        <w:u w:val="none"/>
+      </w:rPr>
+    </w:lvl>
+    <w:lvl w:ilvl="6">
+      <w:start w:val="1"/>
+      <w:numFmt w:val="bullet"/>
+      <w:lvlText w:val="●"/>
+      <w:lvlJc w:val="left"/>
+      <w:pPr>
+        <w:ind w:left="5040" w:hanging="360"/>
+      </w:pPr>
+      <w:rPr>
+        <w:u w:val="none"/>
+      </w:rPr>
+    </w:lvl>
+    <w:lvl w:ilvl="7">
+      <w:start w:val="1"/>
+      <w:numFmt w:val="bullet"/>
+      <w:lvlText w:val="○"/>
+      <w:lvlJc w:val="left"/>
+      <w:pPr>
+        <w:ind w:left="5760" w:hanging="360"/>
+      </w:pPr>
+      <w:rPr>
+        <w:u w:val="none"/>
+      </w:rPr>
+    </w:lvl>
+    <w:lvl w:ilvl="8">
+      <w:start w:val="1"/>
+      <w:numFmt w:val="bullet"/>
+      <w:lvlText w:val="■"/>
+      <w:lvlJc w:val="left"/>
+      <w:pPr>
+        <w:ind w:left="6480" w:hanging="360"/>
+      </w:pPr>
+      <w:rPr>
+        <w:u w:val="none"/>
+      </w:rPr>
+    </w:lvl>
+  </w:abstractNum>
+  <w:abstractNum w:abstractNumId="19">
+    <w:lvl w:ilvl="0">
+      <w:start w:val="1"/>
+      <w:numFmt w:val="bullet"/>
+      <w:lvlText w:val="●"/>
+      <w:lvlJc w:val="left"/>
+      <w:pPr>
+        <w:ind w:left="720" w:hanging="360"/>
+      </w:pPr>
+      <w:rPr>
+        <w:u w:val="none"/>
+      </w:rPr>
+    </w:lvl>
+    <w:lvl w:ilvl="1">
+      <w:start w:val="1"/>
+      <w:numFmt w:val="bullet"/>
+      <w:lvlText w:val="○"/>
+      <w:lvlJc w:val="left"/>
+      <w:pPr>
+        <w:ind w:left="1440" w:hanging="360"/>
+      </w:pPr>
+      <w:rPr>
+        <w:u w:val="none"/>
+      </w:rPr>
+    </w:lvl>
+    <w:lvl w:ilvl="2">
+      <w:start w:val="1"/>
+      <w:numFmt w:val="bullet"/>
+      <w:lvlText w:val="■"/>
+      <w:lvlJc w:val="left"/>
+      <w:pPr>
+        <w:ind w:left="2160" w:hanging="360"/>
+      </w:pPr>
+      <w:rPr>
+        <w:u w:val="none"/>
+      </w:rPr>
+    </w:lvl>
+    <w:lvl w:ilvl="3">
+      <w:start w:val="1"/>
+      <w:numFmt w:val="bullet"/>
+      <w:lvlText w:val="●"/>
+      <w:lvlJc w:val="left"/>
+      <w:pPr>
+        <w:ind w:left="2880" w:hanging="360"/>
+      </w:pPr>
+      <w:rPr>
+        <w:u w:val="none"/>
+      </w:rPr>
+    </w:lvl>
+    <w:lvl w:ilvl="4">
+      <w:start w:val="1"/>
+      <w:numFmt w:val="bullet"/>
+      <w:lvlText w:val="○"/>
+      <w:lvlJc w:val="left"/>
+      <w:pPr>
+        <w:ind w:left="3600" w:hanging="360"/>
+      </w:pPr>
+      <w:rPr>
+        <w:u w:val="none"/>
+      </w:rPr>
+    </w:lvl>
+    <w:lvl w:ilvl="5">
+      <w:start w:val="1"/>
+      <w:numFmt w:val="bullet"/>
+      <w:lvlText w:val="■"/>
+      <w:lvlJc w:val="left"/>
+      <w:pPr>
+        <w:ind w:left="4320" w:hanging="360"/>
+      </w:pPr>
+      <w:rPr>
+        <w:u w:val="none"/>
+      </w:rPr>
+    </w:lvl>
+    <w:lvl w:ilvl="6">
+      <w:start w:val="1"/>
+      <w:numFmt w:val="bullet"/>
+      <w:lvlText w:val="●"/>
+      <w:lvlJc w:val="left"/>
+      <w:pPr>
+        <w:ind w:left="5040" w:hanging="360"/>
+      </w:pPr>
+      <w:rPr>
+        <w:u w:val="none"/>
+      </w:rPr>
+    </w:lvl>
+    <w:lvl w:ilvl="7">
+      <w:start w:val="1"/>
+      <w:numFmt w:val="bullet"/>
+      <w:lvlText w:val="○"/>
+      <w:lvlJc w:val="left"/>
+      <w:pPr>
+        <w:ind w:left="5760" w:hanging="360"/>
+      </w:pPr>
+      <w:rPr>
+        <w:u w:val="none"/>
+      </w:rPr>
+    </w:lvl>
+    <w:lvl w:ilvl="8">
+      <w:start w:val="1"/>
+      <w:numFmt w:val="bullet"/>
+      <w:lvlText w:val="■"/>
+      <w:lvlJc w:val="left"/>
+      <w:pPr>
+        <w:ind w:left="6480" w:hanging="360"/>
+      </w:pPr>
+      <w:rPr>
+        <w:u w:val="none"/>
+      </w:rPr>
+    </w:lvl>
+  </w:abstractNum>
+  <w:abstractNum w:abstractNumId="20">
     <w:lvl w:ilvl="0">
       <w:start w:val="1"/>
       <w:numFmt w:val="bullet"/>
@@ -8150,6 +10337,15 @@
   </w:num>
   <w:num w:numId="17">
     <w:abstractNumId w:val="17"/>
+  </w:num>
+  <w:num w:numId="18">
+    <w:abstractNumId w:val="18"/>
+  </w:num>
+  <w:num w:numId="19">
+    <w:abstractNumId w:val="19"/>
+  </w:num>
+  <w:num w:numId="20">
+    <w:abstractNumId w:val="20"/>
   </w:num>
 </w:numbering>
 </file>

</xml_diff>